<commit_message>
Mistakes were made ...
</commit_message>
<xml_diff>
--- a/documentation/Documentation-02-03-2014.docx
+++ b/documentation/Documentation-02-03-2014.docx
@@ -1,6 +1,6 @@
 
 <file path=word/document.xml><?xml version="1.0" encoding="utf-8"?>
-<w:document xmlns:wpc="http://schemas.microsoft.com/office/word/2010/wordprocessingCanvas" xmlns:mc="http://schemas.openxmlformats.org/markup-compatibility/2006" xmlns:o="urn:schemas-microsoft-com:office:office" xmlns:r="http://schemas.openxmlformats.org/officeDocument/2006/relationships" xmlns:m="http://schemas.openxmlformats.org/officeDocument/2006/math" xmlns:v="urn:schemas-microsoft-com:vml" xmlns:wp14="http://schemas.microsoft.com/office/word/2010/wordprocessingDrawing" xmlns:wp="http://schemas.openxmlformats.org/drawingml/2006/wordprocessingDrawing" xmlns:w10="urn:schemas-microsoft-com:office:word" xmlns:w="http://schemas.openxmlformats.org/wordprocessingml/2006/main" xmlns:w14="http://schemas.microsoft.com/office/word/2010/wordml" xmlns:w15="http://schemas.microsoft.com/office/word/2012/wordml" xmlns:wpg="http://schemas.microsoft.com/office/word/2010/wordprocessingGroup" xmlns:wpi="http://schemas.microsoft.com/office/word/2010/wordprocessingInk" xmlns:wne="http://schemas.microsoft.com/office/word/2006/wordml" xmlns:wps="http://schemas.microsoft.com/office/word/2010/wordprocessingShape" mc:Ignorable="w14 w15 wp14">
+<w:document xmlns:wpc="http://schemas.microsoft.com/office/word/2010/wordprocessingCanvas" xmlns:mc="http://schemas.openxmlformats.org/markup-compatibility/2006" xmlns:o="urn:schemas-microsoft-com:office:office" xmlns:r="http://schemas.openxmlformats.org/officeDocument/2006/relationships" xmlns:m="http://schemas.openxmlformats.org/officeDocument/2006/math" xmlns:v="urn:schemas-microsoft-com:vml" xmlns:wp14="http://schemas.microsoft.com/office/word/2010/wordprocessingDrawing" xmlns:wp="http://schemas.openxmlformats.org/drawingml/2006/wordprocessingDrawing" xmlns:w10="urn:schemas-microsoft-com:office:word" xmlns:w="http://schemas.openxmlformats.org/wordprocessingml/2006/main" xmlns:w14="http://schemas.microsoft.com/office/word/2010/wordml" xmlns:wpg="http://schemas.microsoft.com/office/word/2010/wordprocessingGroup" xmlns:wpi="http://schemas.microsoft.com/office/word/2010/wordprocessingInk" xmlns:wne="http://schemas.microsoft.com/office/word/2006/wordml" xmlns:wps="http://schemas.microsoft.com/office/word/2010/wordprocessingShape" mc:Ignorable="w14 wp14">
   <w:body>
     <w:p>
       <w:pPr>
@@ -40,7 +40,7 @@
           <w:szCs w:val="56"/>
         </w:rPr>
         <w:sectPr>
-          <w:footerReference w:type="default" r:id="rId8"/>
+          <w:footerReference w:type="default" r:id="rId9"/>
           <w:pgSz w:w="11906" w:h="16838"/>
           <w:pgMar w:top="1417" w:right="1417" w:bottom="1417" w:left="1417" w:header="708" w:footer="708" w:gutter="0"/>
           <w:cols w:space="708"/>
@@ -301,7 +301,25 @@
                 <w:szCs w:val="24"/>
                 <w:lang w:val="nb-NO"/>
               </w:rPr>
-              <w:t>, Heidi Halvorsen,</w:t>
+              <w:t xml:space="preserve">, Heidi </w:t>
+            </w:r>
+            <w:r>
+              <w:rPr>
+                <w:sz w:val="24"/>
+                <w:szCs w:val="24"/>
+                <w:lang w:val="nb-NO"/>
+              </w:rPr>
+              <w:t>Svendsen</w:t>
+            </w:r>
+            <w:bookmarkStart w:id="0" w:name="_GoBack"/>
+            <w:bookmarkEnd w:id="0"/>
+            <w:r>
+              <w:rPr>
+                <w:sz w:val="24"/>
+                <w:szCs w:val="24"/>
+                <w:lang w:val="nb-NO"/>
+              </w:rPr>
+              <w:t>,</w:t>
             </w:r>
             <w:r>
               <w:rPr>
@@ -1381,12 +1399,12 @@
       <w:pPr>
         <w:pStyle w:val="Heading1"/>
       </w:pPr>
-      <w:bookmarkStart w:id="0" w:name="_Toc381504999"/>
+      <w:bookmarkStart w:id="1" w:name="_Toc381504999"/>
       <w:r>
         <w:lastRenderedPageBreak/>
         <w:t>Introduction</w:t>
       </w:r>
-      <w:bookmarkEnd w:id="0"/>
+      <w:bookmarkEnd w:id="1"/>
     </w:p>
     <w:p>
       <w:r>
@@ -1401,7 +1419,7 @@
       <w:r>
         <w:t xml:space="preserve">ribed in two documents, provided </w:t>
       </w:r>
-      <w:hyperlink r:id="rId9" w:tooltip="Task Description @ GitHub" w:history="1">
+      <w:hyperlink r:id="rId10" w:tooltip="Task Description @ GitHub" w:history="1">
         <w:r>
           <w:rPr>
             <w:rStyle w:val="Hyperlink"/>
@@ -1547,7 +1565,7 @@
       <w:r>
         <w:t xml:space="preserve">by </w:t>
       </w:r>
-      <w:hyperlink r:id="rId10" w:tooltip="json.org" w:history="1">
+      <w:hyperlink r:id="rId11" w:tooltip="json.org" w:history="1">
         <w:r>
           <w:rPr>
             <w:rStyle w:val="Hyperlink"/>
@@ -1573,7 +1591,7 @@
       <w:pPr>
         <w:pStyle w:val="Heading1"/>
       </w:pPr>
-      <w:bookmarkStart w:id="1" w:name="_Toc381505000"/>
+      <w:bookmarkStart w:id="2" w:name="_Toc381505000"/>
       <w:r>
         <w:lastRenderedPageBreak/>
         <w:t xml:space="preserve">Basic </w:t>
@@ -1581,7 +1599,7 @@
       <w:r>
         <w:t>Structure</w:t>
       </w:r>
-      <w:bookmarkEnd w:id="1"/>
+      <w:bookmarkEnd w:id="2"/>
     </w:p>
     <w:p>
       <w:r>
@@ -1615,7 +1633,7 @@
                     </pic:cNvPicPr>
                   </pic:nvPicPr>
                   <pic:blipFill rotWithShape="1">
-                    <a:blip r:embed="rId11" cstate="print">
+                    <a:blip r:embed="rId12" cstate="print">
                       <a:extLst>
                         <a:ext uri="{28A0092B-C50C-407E-A947-70E740481C1C}">
                           <a14:useLocalDpi xmlns:a14="http://schemas.microsoft.com/office/drawing/2010/main" val="0"/>
@@ -1686,7 +1704,7 @@
                     </pic:cNvPicPr>
                   </pic:nvPicPr>
                   <pic:blipFill>
-                    <a:blip r:embed="rId12" cstate="print">
+                    <a:blip r:embed="rId13" cstate="print">
                       <a:extLst>
                         <a:ext uri="{28A0092B-C50C-407E-A947-70E740481C1C}">
                           <a14:useLocalDpi xmlns:a14="http://schemas.microsoft.com/office/drawing/2010/main" val="0"/>
@@ -1724,45 +1742,13 @@
         </w:drawing>
       </w:r>
       <w:r>
-        <w:t xml:space="preserve">The chat consists of four classes, the Client with the inner class </w:t>
-      </w:r>
-      <w:proofErr w:type="spellStart"/>
-      <w:r>
-        <w:t>ServerHandler</w:t>
-      </w:r>
-      <w:proofErr w:type="spellEnd"/>
-      <w:r>
-        <w:t xml:space="preserve">, and the Server with the inner class </w:t>
-      </w:r>
-      <w:proofErr w:type="spellStart"/>
-      <w:r>
-        <w:t>ClientHandler</w:t>
-      </w:r>
-      <w:proofErr w:type="spellEnd"/>
-      <w:r>
-        <w:t xml:space="preserve">. The Client and Server classes are ideally independent of </w:t>
+        <w:t xml:space="preserve">The chat consists of four classes, the Client with the inner class ServerHandler, and the Server with the inner class ClientHandler. The Client and Server classes are ideally independent of </w:t>
       </w:r>
       <w:r>
         <w:t>the</w:t>
       </w:r>
       <w:r>
-        <w:t xml:space="preserve"> protocol, in the sense that no protocol operations are carried out by themselves. These operations are to be handled in the </w:t>
-      </w:r>
-      <w:proofErr w:type="spellStart"/>
-      <w:r>
-        <w:t>ClientHandler</w:t>
-      </w:r>
-      <w:proofErr w:type="spellEnd"/>
-      <w:r>
-        <w:t xml:space="preserve"> and the </w:t>
-      </w:r>
-      <w:proofErr w:type="spellStart"/>
-      <w:r>
-        <w:t>ServerHandler</w:t>
-      </w:r>
-      <w:proofErr w:type="spellEnd"/>
-      <w:r>
-        <w:t>.</w:t>
+        <w:t xml:space="preserve"> protocol, in the sense that no protocol operations are carried out by themselves. These operations are to be handled in the ClientHandler and the ServerHandler.</w:t>
       </w:r>
     </w:p>
     <w:p/>
@@ -1771,15 +1757,7 @@
         <w:t>In terms of data-flow, data can</w:t>
       </w:r>
       <w:r>
-        <w:t xml:space="preserve"> only originate in the Client and Server classes. All requests the </w:t>
-      </w:r>
-      <w:proofErr w:type="spellStart"/>
-      <w:r>
-        <w:t>ClientHandler</w:t>
-      </w:r>
-      <w:proofErr w:type="spellEnd"/>
-      <w:r>
-        <w:t xml:space="preserve"> send originate in user input (handled in Client), and all responses are based upon data from the Server. However all data transaction need to be done through the handlers, the Client and Server will never directly communicate.</w:t>
+        <w:t xml:space="preserve"> only originate in the Client and Server classes. All requests the ClientHandler send originate in user input (handled in Client), and all responses are based upon data from the Server. However all data transaction need to be done through the handlers, the Client and Server will never directly communicate.</w:t>
       </w:r>
     </w:p>
     <w:p>
@@ -1816,36 +1794,28 @@
       <w:pPr>
         <w:pStyle w:val="Heading1"/>
       </w:pPr>
-      <w:bookmarkStart w:id="2" w:name="_Classes"/>
-      <w:bookmarkStart w:id="3" w:name="_Toc381505001"/>
-      <w:bookmarkEnd w:id="2"/>
+      <w:bookmarkStart w:id="3" w:name="_Classes"/>
+      <w:bookmarkStart w:id="4" w:name="_Toc381505001"/>
+      <w:bookmarkEnd w:id="3"/>
       <w:r>
         <w:lastRenderedPageBreak/>
         <w:t>Classes</w:t>
       </w:r>
-      <w:bookmarkEnd w:id="3"/>
+      <w:bookmarkEnd w:id="4"/>
     </w:p>
     <w:p>
       <w:pPr>
         <w:pStyle w:val="Heading2"/>
       </w:pPr>
-      <w:bookmarkStart w:id="4" w:name="_Toc381505002"/>
+      <w:bookmarkStart w:id="5" w:name="_Toc381505002"/>
       <w:r>
         <w:t>Client</w:t>
       </w:r>
-      <w:bookmarkEnd w:id="4"/>
-    </w:p>
-    <w:p>
-      <w:r>
-        <w:t xml:space="preserve">In essence, the client needs to be able to take input from the user and convert it into appropriate commands. These commands are then passed to the Server through the </w:t>
-      </w:r>
-      <w:proofErr w:type="spellStart"/>
-      <w:r>
-        <w:t>ServerHandler</w:t>
-      </w:r>
-      <w:proofErr w:type="spellEnd"/>
-      <w:r>
-        <w:t xml:space="preserve">. </w:t>
+      <w:bookmarkEnd w:id="5"/>
+    </w:p>
+    <w:p>
+      <w:r>
+        <w:t xml:space="preserve">In essence, the client needs to be able to take input from the user and convert it into appropriate commands. These commands are then passed to the Server through the ServerHandler. </w:t>
       </w:r>
     </w:p>
     <w:p>
@@ -2027,11 +1997,9 @@
             <w:pPr>
               <w:pStyle w:val="TableStyle"/>
             </w:pPr>
-            <w:proofErr w:type="spellStart"/>
             <w:r>
               <w:t>int</w:t>
             </w:r>
-            <w:proofErr w:type="spellEnd"/>
           </w:p>
         </w:tc>
         <w:tc>
@@ -2062,11 +2030,9 @@
             <w:pPr>
               <w:pStyle w:val="TableStyle"/>
             </w:pPr>
-            <w:proofErr w:type="spellStart"/>
             <w:r>
               <w:t>serverHandler</w:t>
             </w:r>
-            <w:proofErr w:type="spellEnd"/>
           </w:p>
         </w:tc>
         <w:tc>
@@ -2078,11 +2044,9 @@
             <w:pPr>
               <w:pStyle w:val="TableStyle"/>
             </w:pPr>
-            <w:proofErr w:type="spellStart"/>
             <w:r>
               <w:t>ServerHandler</w:t>
             </w:r>
-            <w:proofErr w:type="spellEnd"/>
           </w:p>
         </w:tc>
         <w:tc>
@@ -2127,11 +2091,9 @@
             <w:pPr>
               <w:pStyle w:val="TableStyle"/>
             </w:pPr>
-            <w:proofErr w:type="spellStart"/>
             <w:r>
               <w:t>BufferedReader</w:t>
             </w:r>
-            <w:proofErr w:type="spellEnd"/>
           </w:p>
         </w:tc>
         <w:tc>
@@ -2282,11 +2244,9 @@
             <w:pPr>
               <w:pStyle w:val="TableStyle"/>
             </w:pPr>
-            <w:proofErr w:type="spellStart"/>
             <w:r>
               <w:t>getKeyboardInput</w:t>
             </w:r>
-            <w:proofErr w:type="spellEnd"/>
           </w:p>
         </w:tc>
         <w:tc>
@@ -2345,11 +2305,9 @@
             <w:pPr>
               <w:pStyle w:val="TableStyle"/>
             </w:pPr>
-            <w:proofErr w:type="spellStart"/>
             <w:r>
               <w:t>interpretInput</w:t>
             </w:r>
-            <w:proofErr w:type="spellEnd"/>
           </w:p>
         </w:tc>
         <w:tc>
@@ -2390,15 +2348,7 @@
               <w:pStyle w:val="TableStyle"/>
             </w:pPr>
             <w:r>
-              <w:t xml:space="preserve">Takes a string and attempts to interpret is as a command. If it recognizes the string as a command, it calls upon the corresponding command in the </w:t>
-            </w:r>
-            <w:proofErr w:type="spellStart"/>
-            <w:r>
-              <w:t>ServerHandler</w:t>
-            </w:r>
-            <w:proofErr w:type="spellEnd"/>
-            <w:r>
-              <w:t>.</w:t>
+              <w:t>Takes a string and attempts to interpret is as a command. If it recognizes the string as a command, it calls upon the corresponding command in the ServerHandler.</w:t>
             </w:r>
           </w:p>
         </w:tc>
@@ -2416,11 +2366,9 @@
             <w:pPr>
               <w:pStyle w:val="TableStyle"/>
             </w:pPr>
-            <w:proofErr w:type="spellStart"/>
             <w:r>
               <w:t>pushMessage</w:t>
             </w:r>
-            <w:proofErr w:type="spellEnd"/>
           </w:p>
         </w:tc>
         <w:tc>
@@ -2472,38 +2420,20 @@
       <w:pPr>
         <w:pStyle w:val="Heading2"/>
       </w:pPr>
-      <w:bookmarkStart w:id="5" w:name="_Toc381505003"/>
-      <w:proofErr w:type="spellStart"/>
+      <w:bookmarkStart w:id="6" w:name="_Toc381505003"/>
       <w:r>
         <w:t>ServerHandler</w:t>
       </w:r>
-      <w:bookmarkEnd w:id="5"/>
-      <w:proofErr w:type="spellEnd"/>
-    </w:p>
-    <w:p>
-      <w:r>
-        <w:t xml:space="preserve">The </w:t>
-      </w:r>
-      <w:proofErr w:type="spellStart"/>
-      <w:r>
-        <w:t>ServerHandler</w:t>
-      </w:r>
-      <w:proofErr w:type="spellEnd"/>
-      <w:r>
-        <w:t xml:space="preserve"> carries out all requests given by the Client by using the provided protocol. It wraps the requests into JSON objects and send them to the server through a socket. Also, it needs to receive responses (formatted as JSON objects) from the server and if necessary push them to the Client.</w:t>
-      </w:r>
-    </w:p>
-    <w:p>
-      <w:r>
-        <w:t xml:space="preserve">The </w:t>
-      </w:r>
-      <w:proofErr w:type="spellStart"/>
-      <w:r>
-        <w:t>ServerHandler</w:t>
-      </w:r>
-      <w:proofErr w:type="spellEnd"/>
-      <w:r>
-        <w:t xml:space="preserve"> runs as its own Thread, the reason for this is that it needs to listen to its socket at all times. Because the Client is already using the daemon Thread for listening to the console, a new Thread must be created in order to also listen for responses from the server.</w:t>
+      <w:bookmarkEnd w:id="6"/>
+    </w:p>
+    <w:p>
+      <w:r>
+        <w:t>The ServerHandler carries out all requests given by the Client by using the provided protocol. It wraps the requests into JSON objects and send them to the server through a socket. Also, it needs to receive responses (formatted as JSON objects) from the server and if necessary push them to the Client.</w:t>
+      </w:r>
+    </w:p>
+    <w:p>
+      <w:r>
+        <w:t>The ServerHandler runs as its own Thread, the reason for this is that it needs to listen to its socket at all times. Because the Client is already using the daemon Thread for listening to the console, a new Thread must be created in order to also listen for responses from the server.</w:t>
       </w:r>
     </w:p>
     <w:p>
@@ -2692,11 +2622,9 @@
             <w:pPr>
               <w:pStyle w:val="TableStyle"/>
             </w:pPr>
-            <w:proofErr w:type="spellStart"/>
             <w:r>
               <w:t>BufferedReader</w:t>
             </w:r>
-            <w:proofErr w:type="spellEnd"/>
           </w:p>
         </w:tc>
         <w:tc>
@@ -2741,11 +2669,9 @@
             <w:pPr>
               <w:pStyle w:val="TableStyle"/>
             </w:pPr>
-            <w:proofErr w:type="spellStart"/>
             <w:r>
               <w:t>PrintWriter</w:t>
             </w:r>
-            <w:proofErr w:type="spellEnd"/>
           </w:p>
         </w:tc>
         <w:tc>
@@ -2887,11 +2813,9 @@
             <w:pPr>
               <w:pStyle w:val="TableStyle"/>
             </w:pPr>
-            <w:proofErr w:type="spellStart"/>
             <w:r>
               <w:t>getResponse</w:t>
             </w:r>
-            <w:proofErr w:type="spellEnd"/>
           </w:p>
         </w:tc>
         <w:tc>
@@ -2917,11 +2841,9 @@
             <w:pPr>
               <w:pStyle w:val="TableStyle"/>
             </w:pPr>
-            <w:proofErr w:type="spellStart"/>
             <w:r>
               <w:t>JSONObject</w:t>
             </w:r>
-            <w:proofErr w:type="spellEnd"/>
           </w:p>
         </w:tc>
         <w:tc>
@@ -2934,15 +2856,7 @@
               <w:pStyle w:val="TableStyle"/>
             </w:pPr>
             <w:r>
-              <w:t xml:space="preserve">Waits for the server to push a response and returns the response as a </w:t>
-            </w:r>
-            <w:proofErr w:type="spellStart"/>
-            <w:r>
-              <w:t>JSONObject</w:t>
-            </w:r>
-            <w:proofErr w:type="spellEnd"/>
-            <w:r>
-              <w:t>.</w:t>
+              <w:t>Waits for the server to push a response and returns the response as a JSONObject.</w:t>
             </w:r>
           </w:p>
         </w:tc>
@@ -2960,11 +2874,9 @@
             <w:pPr>
               <w:pStyle w:val="TableStyle"/>
             </w:pPr>
-            <w:proofErr w:type="spellStart"/>
             <w:r>
               <w:t>handleResponse</w:t>
             </w:r>
-            <w:proofErr w:type="spellEnd"/>
           </w:p>
         </w:tc>
         <w:tc>
@@ -2976,11 +2888,9 @@
             <w:pPr>
               <w:pStyle w:val="TableStyle"/>
             </w:pPr>
-            <w:proofErr w:type="spellStart"/>
             <w:r>
               <w:t>JSONObject</w:t>
             </w:r>
-            <w:proofErr w:type="spellEnd"/>
           </w:p>
         </w:tc>
         <w:tc>
@@ -3007,15 +2917,7 @@
               <w:pStyle w:val="TableStyle"/>
             </w:pPr>
             <w:r>
-              <w:t xml:space="preserve">Takes a </w:t>
-            </w:r>
-            <w:proofErr w:type="spellStart"/>
-            <w:r>
-              <w:t>JSONObject</w:t>
-            </w:r>
-            <w:proofErr w:type="spellEnd"/>
-            <w:r>
-              <w:t xml:space="preserve"> and unpacks it in order to decide if- and how the response should be pushed to the Client.</w:t>
+              <w:t>Takes a JSONObject and unpacks it in order to decide if- and how the response should be pushed to the Client.</w:t>
             </w:r>
           </w:p>
         </w:tc>
@@ -3038,15 +2940,7 @@
             </w:r>
             <w:r>
               <w:br/>
-              <w:t xml:space="preserve">(e.g. </w:t>
-            </w:r>
-            <w:proofErr w:type="spellStart"/>
-            <w:r>
-              <w:t>requestLogin</w:t>
-            </w:r>
-            <w:proofErr w:type="spellEnd"/>
-            <w:r>
-              <w:t>)</w:t>
+              <w:t>(e.g. requestLogin)</w:t>
             </w:r>
           </w:p>
         </w:tc>
@@ -3088,15 +2982,7 @@
               <w:pStyle w:val="TableStyle"/>
             </w:pPr>
             <w:r>
-              <w:t xml:space="preserve">Carries out requests made by the Client by creating </w:t>
-            </w:r>
-            <w:proofErr w:type="spellStart"/>
-            <w:r>
-              <w:t>JSONObjects</w:t>
-            </w:r>
-            <w:proofErr w:type="spellEnd"/>
-            <w:r>
-              <w:t xml:space="preserve"> and sending them to the server. The input varies, as different commands require different input on server side.</w:t>
+              <w:t>Carries out requests made by the Client by creating JSONObjects and sending them to the server. The input varies, as different commands require different input on server side.</w:t>
             </w:r>
           </w:p>
         </w:tc>
@@ -3114,11 +3000,9 @@
             <w:pPr>
               <w:pStyle w:val="TableStyle"/>
             </w:pPr>
-            <w:proofErr w:type="spellStart"/>
             <w:r>
               <w:t>sendRequest</w:t>
             </w:r>
-            <w:proofErr w:type="spellEnd"/>
           </w:p>
         </w:tc>
         <w:tc>
@@ -3130,11 +3014,9 @@
             <w:pPr>
               <w:pStyle w:val="TableStyle"/>
             </w:pPr>
-            <w:proofErr w:type="spellStart"/>
             <w:r>
               <w:t>JSONObject</w:t>
             </w:r>
-            <w:proofErr w:type="spellEnd"/>
           </w:p>
         </w:tc>
         <w:tc>
@@ -3161,15 +3043,7 @@
               <w:pStyle w:val="TableStyle"/>
             </w:pPr>
             <w:r>
-              <w:t xml:space="preserve">Sends a </w:t>
-            </w:r>
-            <w:proofErr w:type="spellStart"/>
-            <w:r>
-              <w:t>JSONObject</w:t>
-            </w:r>
-            <w:proofErr w:type="spellEnd"/>
-            <w:r>
-              <w:t xml:space="preserve"> to the server through the socket.</w:t>
+              <w:t>Sends a JSONObject to the server through the socket.</w:t>
             </w:r>
           </w:p>
         </w:tc>
@@ -3177,6 +3051,7 @@
     </w:tbl>
     <w:p>
       <w:r>
+        <w:lastRenderedPageBreak/>
         <w:br w:type="page"/>
       </w:r>
     </w:p>
@@ -3184,24 +3059,16 @@
       <w:pPr>
         <w:pStyle w:val="Heading2"/>
       </w:pPr>
-      <w:bookmarkStart w:id="6" w:name="_Toc381505004"/>
+      <w:bookmarkStart w:id="7" w:name="_Toc381505004"/>
       <w:r>
         <w:lastRenderedPageBreak/>
         <w:t>Server</w:t>
       </w:r>
-      <w:bookmarkEnd w:id="6"/>
-    </w:p>
-    <w:p>
-      <w:r>
-        <w:t xml:space="preserve">In essence, the server needs to be able to do three things. Firstly, it needs to be able to accept connections and assign the connection to a </w:t>
-      </w:r>
-      <w:proofErr w:type="spellStart"/>
-      <w:r>
-        <w:t>ClientHandler</w:t>
-      </w:r>
-      <w:proofErr w:type="spellEnd"/>
-      <w:r>
-        <w:t>. Secondly, it needs to push messages received to all logged in clients. Thirdly, it needs to hold a log of all messages sent to the server, in order for it to be provided to any clients logging in.</w:t>
+      <w:bookmarkEnd w:id="7"/>
+    </w:p>
+    <w:p>
+      <w:r>
+        <w:t>In essence, the server needs to be able to do three things. Firstly, it needs to be able to accept connections and assign the connection to a ClientHandler. Secondly, it needs to push messages received to all logged in clients. Thirdly, it needs to hold a log of all messages sent to the server, in order for it to be provided to any clients logging in.</w:t>
       </w:r>
     </w:p>
     <w:p>
@@ -3345,11 +3212,9 @@
             <w:pPr>
               <w:pStyle w:val="TableStyle"/>
             </w:pPr>
-            <w:proofErr w:type="spellStart"/>
             <w:r>
               <w:t>int</w:t>
             </w:r>
-            <w:proofErr w:type="spellEnd"/>
           </w:p>
         </w:tc>
         <w:tc>
@@ -3380,11 +3245,9 @@
             <w:pPr>
               <w:pStyle w:val="TableStyle"/>
             </w:pPr>
-            <w:proofErr w:type="spellStart"/>
             <w:r>
               <w:t>serverSocket</w:t>
             </w:r>
-            <w:proofErr w:type="spellEnd"/>
           </w:p>
         </w:tc>
         <w:tc>
@@ -3396,11 +3259,9 @@
             <w:pPr>
               <w:pStyle w:val="TableStyle"/>
             </w:pPr>
-            <w:proofErr w:type="spellStart"/>
             <w:r>
               <w:t>ServerSocket</w:t>
             </w:r>
-            <w:proofErr w:type="spellEnd"/>
           </w:p>
         </w:tc>
         <w:tc>
@@ -3446,15 +3307,7 @@
               <w:pStyle w:val="TableStyle"/>
             </w:pPr>
             <w:r>
-              <w:t>List&lt;</w:t>
-            </w:r>
-            <w:proofErr w:type="spellStart"/>
-            <w:r>
-              <w:t>ClientHandler</w:t>
-            </w:r>
-            <w:proofErr w:type="spellEnd"/>
-            <w:r>
-              <w:t>&gt;</w:t>
+              <w:t>List&lt;ClientHandler&gt;</w:t>
             </w:r>
           </w:p>
         </w:tc>
@@ -3468,15 +3321,7 @@
               <w:pStyle w:val="TableStyle"/>
             </w:pPr>
             <w:r>
-              <w:t xml:space="preserve">Holds all the </w:t>
-            </w:r>
-            <w:proofErr w:type="spellStart"/>
-            <w:r>
-              <w:t>ClientHandler</w:t>
-            </w:r>
-            <w:proofErr w:type="spellEnd"/>
-            <w:r>
-              <w:t xml:space="preserve"> objects for reference. This is needed in order to broadcast messages and to check for taken usernames.</w:t>
+              <w:t>Holds all the ClientHandler objects for reference. This is needed in order to broadcast messages and to check for taken usernames.</w:t>
             </w:r>
           </w:p>
         </w:tc>
@@ -3658,11 +3503,9 @@
             <w:pPr>
               <w:pStyle w:val="TableStyle"/>
             </w:pPr>
-            <w:proofErr w:type="spellStart"/>
             <w:r>
               <w:t>getClient</w:t>
             </w:r>
-            <w:proofErr w:type="spellEnd"/>
           </w:p>
         </w:tc>
         <w:tc>
@@ -3721,11 +3564,9 @@
             <w:pPr>
               <w:pStyle w:val="TableStyle"/>
             </w:pPr>
-            <w:proofErr w:type="spellStart"/>
             <w:r>
               <w:t>pushMessage</w:t>
             </w:r>
-            <w:proofErr w:type="spellEnd"/>
           </w:p>
         </w:tc>
         <w:tc>
@@ -3784,11 +3625,9 @@
             <w:pPr>
               <w:pStyle w:val="TableStyle"/>
             </w:pPr>
-            <w:proofErr w:type="spellStart"/>
             <w:r>
               <w:t>getMessages</w:t>
             </w:r>
-            <w:proofErr w:type="spellEnd"/>
           </w:p>
         </w:tc>
         <w:tc>
@@ -3847,11 +3686,9 @@
             <w:pPr>
               <w:pStyle w:val="TableStyle"/>
             </w:pPr>
-            <w:proofErr w:type="spellStart"/>
             <w:r>
               <w:t>isAvailableUsername</w:t>
             </w:r>
-            <w:proofErr w:type="spellEnd"/>
           </w:p>
         </w:tc>
         <w:tc>
@@ -3877,11 +3714,9 @@
             <w:pPr>
               <w:pStyle w:val="TableStyle"/>
             </w:pPr>
-            <w:proofErr w:type="spellStart"/>
             <w:r>
               <w:t>boolean</w:t>
             </w:r>
-            <w:proofErr w:type="spellEnd"/>
           </w:p>
         </w:tc>
         <w:tc>
@@ -3905,59 +3740,25 @@
       <w:pPr>
         <w:pStyle w:val="Heading2"/>
       </w:pPr>
-      <w:bookmarkStart w:id="7" w:name="_Toc381505005"/>
-      <w:proofErr w:type="spellStart"/>
+      <w:bookmarkStart w:id="8" w:name="_Toc381505005"/>
       <w:r>
         <w:t>ClientHandler</w:t>
       </w:r>
-      <w:bookmarkEnd w:id="7"/>
-      <w:proofErr w:type="spellEnd"/>
-    </w:p>
-    <w:p>
-      <w:r>
-        <w:t xml:space="preserve">The </w:t>
-      </w:r>
-      <w:proofErr w:type="spellStart"/>
-      <w:r>
-        <w:t>ClientHandler</w:t>
-      </w:r>
-      <w:proofErr w:type="spellEnd"/>
-      <w:r>
-        <w:t xml:space="preserve"> handles the connection to a client, carrying out the protocol. It listens to the socket for requests from the client and uses the data provided by the Server to make create an appropriate response.</w:t>
-      </w:r>
-    </w:p>
-    <w:p>
-      <w:r>
-        <w:t xml:space="preserve">Additionally, it provides functionality for the Server class to get the username of the client connected through the </w:t>
-      </w:r>
-      <w:proofErr w:type="spellStart"/>
-      <w:r>
-        <w:t>ClientHandler</w:t>
-      </w:r>
-      <w:proofErr w:type="spellEnd"/>
-      <w:r>
-        <w:t>, as well as functionality for sending a message to the client (for broadcasts).</w:t>
-      </w:r>
-    </w:p>
-    <w:p>
-      <w:r>
-        <w:t xml:space="preserve">The </w:t>
-      </w:r>
-      <w:proofErr w:type="spellStart"/>
-      <w:r>
-        <w:t>ClientHandler</w:t>
-      </w:r>
-      <w:proofErr w:type="spellEnd"/>
-      <w:r>
-        <w:t xml:space="preserve"> runs in its own Thread. This is because each </w:t>
-      </w:r>
-      <w:proofErr w:type="spellStart"/>
-      <w:r>
-        <w:t>ClientHandler</w:t>
-      </w:r>
-      <w:proofErr w:type="spellEnd"/>
-      <w:r>
-        <w:t xml:space="preserve"> object needs to listen to its socket at all times for requests from the client. Also, the Server is already using the daemon Thread for listening to new connections.</w:t>
+      <w:bookmarkEnd w:id="8"/>
+    </w:p>
+    <w:p>
+      <w:r>
+        <w:t>The ClientHandler handles the connection to a client, carrying out the protocol. It listens to the socket for requests from the client and uses the data provided by the Server to make create an appropriate response.</w:t>
+      </w:r>
+    </w:p>
+    <w:p>
+      <w:r>
+        <w:t>Additionally, it provides functionality for the Server class to get the username of the client connected through the ClientHandler, as well as functionality for sending a message to the client (for broadcasts).</w:t>
+      </w:r>
+    </w:p>
+    <w:p>
+      <w:r>
+        <w:t>The ClientHandler runs in its own Thread. This is because each ClientHandler object needs to listen to its socket at all times for requests from the client. Also, the Server is already using the daemon Thread for listening to new connections.</w:t>
       </w:r>
     </w:p>
     <w:p>
@@ -4167,8 +3968,6 @@
               </w:rPr>
               <w:t>Holds the username assigned to the client.</w:t>
             </w:r>
-            <w:bookmarkStart w:id="8" w:name="_GoBack"/>
-            <w:bookmarkEnd w:id="8"/>
           </w:p>
         </w:tc>
       </w:tr>
@@ -4199,11 +3998,9 @@
             <w:pPr>
               <w:pStyle w:val="TableStyle"/>
             </w:pPr>
-            <w:proofErr w:type="spellStart"/>
             <w:r>
               <w:t>BufferedReader</w:t>
             </w:r>
-            <w:proofErr w:type="spellEnd"/>
           </w:p>
         </w:tc>
         <w:tc>
@@ -4254,11 +4051,9 @@
             <w:pPr>
               <w:pStyle w:val="TableStyle"/>
             </w:pPr>
-            <w:proofErr w:type="spellStart"/>
             <w:r>
               <w:t>PrintWriter</w:t>
             </w:r>
-            <w:proofErr w:type="spellEnd"/>
           </w:p>
         </w:tc>
         <w:tc>
@@ -4406,11 +4201,9 @@
             <w:pPr>
               <w:pStyle w:val="TableStyle"/>
             </w:pPr>
-            <w:proofErr w:type="spellStart"/>
             <w:r>
               <w:t>getRequest</w:t>
             </w:r>
-            <w:proofErr w:type="spellEnd"/>
           </w:p>
         </w:tc>
         <w:tc>
@@ -4436,11 +4229,9 @@
             <w:pPr>
               <w:pStyle w:val="TableStyle"/>
             </w:pPr>
-            <w:proofErr w:type="spellStart"/>
             <w:r>
               <w:t>JSONObject</w:t>
             </w:r>
-            <w:proofErr w:type="spellEnd"/>
           </w:p>
         </w:tc>
         <w:tc>
@@ -4453,15 +4244,7 @@
               <w:pStyle w:val="TableStyle"/>
             </w:pPr>
             <w:r>
-              <w:t xml:space="preserve">Listens for incoming requests from the client and returns it as a </w:t>
-            </w:r>
-            <w:proofErr w:type="spellStart"/>
-            <w:r>
-              <w:t>JSONObject</w:t>
-            </w:r>
-            <w:proofErr w:type="spellEnd"/>
-            <w:r>
-              <w:t>.</w:t>
+              <w:t>Listens for incoming requests from the client and returns it as a JSONObject.</w:t>
             </w:r>
           </w:p>
         </w:tc>
@@ -4479,11 +4262,9 @@
             <w:pPr>
               <w:pStyle w:val="TableStyle"/>
             </w:pPr>
-            <w:proofErr w:type="spellStart"/>
             <w:r>
               <w:t>handleRequest</w:t>
             </w:r>
-            <w:proofErr w:type="spellEnd"/>
           </w:p>
         </w:tc>
         <w:tc>
@@ -4495,11 +4276,9 @@
             <w:pPr>
               <w:pStyle w:val="TableStyle"/>
             </w:pPr>
-            <w:proofErr w:type="spellStart"/>
             <w:r>
               <w:t>JSONObject</w:t>
             </w:r>
-            <w:proofErr w:type="spellEnd"/>
           </w:p>
         </w:tc>
         <w:tc>
@@ -4544,11 +4323,9 @@
             <w:pPr>
               <w:pStyle w:val="TableStyle"/>
             </w:pPr>
-            <w:proofErr w:type="spellStart"/>
             <w:r>
               <w:t>getUsername</w:t>
             </w:r>
-            <w:proofErr w:type="spellEnd"/>
           </w:p>
         </w:tc>
         <w:tc>
@@ -4607,11 +4384,9 @@
             <w:pPr>
               <w:pStyle w:val="TableStyle"/>
             </w:pPr>
-            <w:proofErr w:type="spellStart"/>
             <w:r>
               <w:t>sendMessage</w:t>
             </w:r>
-            <w:proofErr w:type="spellEnd"/>
           </w:p>
         </w:tc>
         <w:tc>
@@ -4840,55 +4615,15 @@
         <w:t>C</w:t>
       </w:r>
       <w:r>
-        <w:t xml:space="preserve">lient by calling the </w:t>
-      </w:r>
-      <w:proofErr w:type="spellStart"/>
-      <w:r>
-        <w:t>requestLogin</w:t>
-      </w:r>
-      <w:proofErr w:type="spellEnd"/>
-      <w:r>
-        <w:t xml:space="preserve"> method on the </w:t>
-      </w:r>
-      <w:proofErr w:type="spellStart"/>
-      <w:r>
-        <w:t>ServerHandler</w:t>
-      </w:r>
-      <w:proofErr w:type="spellEnd"/>
-      <w:r>
-        <w:t xml:space="preserve">. A request is sent to the </w:t>
-      </w:r>
-      <w:proofErr w:type="spellStart"/>
-      <w:r>
-        <w:t>ClientHandler</w:t>
-      </w:r>
-      <w:proofErr w:type="spellEnd"/>
-      <w:r>
-        <w:t xml:space="preserve"> using the request “login” with the desired username as context.</w:t>
-      </w:r>
-    </w:p>
-    <w:p>
-      <w:r>
-        <w:t xml:space="preserve">The </w:t>
-      </w:r>
-      <w:proofErr w:type="spellStart"/>
-      <w:r>
-        <w:t>ClientHandler</w:t>
-      </w:r>
-      <w:proofErr w:type="spellEnd"/>
-      <w:r>
-        <w:t xml:space="preserve"> then checks if any username has been assigned to the client. If it has, it means the client is already logged in, and we need to create an error response notifying about how the login was rejected.</w:t>
-      </w:r>
-      <w:r>
-        <w:t xml:space="preserve"> The </w:t>
-      </w:r>
-      <w:proofErr w:type="spellStart"/>
-      <w:r>
-        <w:t>ClientHandler</w:t>
-      </w:r>
-      <w:proofErr w:type="spellEnd"/>
-      <w:r>
-        <w:t xml:space="preserve"> pushes the error.</w:t>
+        <w:t>lient by calling the requestLogin method on the ServerHandler. A request is sent to the ClientHandler using the request “login” with the desired username as context.</w:t>
+      </w:r>
+    </w:p>
+    <w:p>
+      <w:r>
+        <w:t>The ClientHandler then checks if any username has been assigned to the client. If it has, it means the client is already logged in, and we need to create an error response notifying about how the login was rejected.</w:t>
+      </w:r>
+      <w:r>
+        <w:t xml:space="preserve"> The ClientHandler pushes the error.</w:t>
       </w:r>
     </w:p>
     <w:p>
@@ -4896,15 +4631,7 @@
         <w:t>If the user was not logged in, t</w:t>
       </w:r>
       <w:r>
-        <w:t xml:space="preserve">he </w:t>
-      </w:r>
-      <w:proofErr w:type="spellStart"/>
-      <w:r>
-        <w:t>ClientHandler</w:t>
-      </w:r>
-      <w:proofErr w:type="spellEnd"/>
-      <w:r>
-        <w:t xml:space="preserve"> checks with the Server to se</w:t>
+        <w:t>he ClientHandler checks with the Server to se</w:t>
       </w:r>
       <w:r>
         <w:t>e if the username is availabl</w:t>
@@ -4919,15 +4646,7 @@
         <w:t xml:space="preserve"> an error response is created </w:t>
       </w:r>
       <w:r>
-        <w:t xml:space="preserve">and sent to the Client, and the </w:t>
-      </w:r>
-      <w:proofErr w:type="spellStart"/>
-      <w:r>
-        <w:t>ClientHandler</w:t>
-      </w:r>
-      <w:proofErr w:type="spellEnd"/>
-      <w:r>
-        <w:t xml:space="preserve"> pushes the error.</w:t>
+        <w:t>and sent to the Client, and the ClientHandler pushes the error.</w:t>
       </w:r>
     </w:p>
     <w:p>
@@ -4962,7 +4681,7 @@
                     </pic:cNvPicPr>
                   </pic:nvPicPr>
                   <pic:blipFill rotWithShape="1">
-                    <a:blip r:embed="rId13" cstate="print">
+                    <a:blip r:embed="rId14" cstate="print">
                       <a:extLst>
                         <a:ext uri="{28A0092B-C50C-407E-A947-70E740481C1C}">
                           <a14:useLocalDpi xmlns:a14="http://schemas.microsoft.com/office/drawing/2010/main" val="0"/>
@@ -5003,15 +4722,7 @@
         </w:drawing>
       </w:r>
       <w:r>
-        <w:t xml:space="preserve">However, if the username is available, a response with status “OK” is created and sent along with a list holding all the messages (a backlog) as context. Each of the messages are then pushed to the Client by the </w:t>
-      </w:r>
-      <w:proofErr w:type="spellStart"/>
-      <w:r>
-        <w:t>ClientHandler</w:t>
-      </w:r>
-      <w:proofErr w:type="spellEnd"/>
-      <w:r>
-        <w:t>.</w:t>
+        <w:t>However, if the username is available, a response with status “OK” is created and sent along with a list holding all the messages (a backlog) as context. Each of the messages are then pushed to the Client by the ClientHandler.</w:t>
       </w:r>
     </w:p>
     <w:p>
@@ -5027,81 +4738,17 @@
     </w:p>
     <w:p>
       <w:r>
-        <w:t xml:space="preserve">The message sequence is initiated by the Client by calling the </w:t>
-      </w:r>
-      <w:proofErr w:type="spellStart"/>
-      <w:r>
-        <w:t>requestSendMessage</w:t>
-      </w:r>
-      <w:proofErr w:type="spellEnd"/>
-      <w:r>
-        <w:t xml:space="preserve"> method on the </w:t>
-      </w:r>
-      <w:proofErr w:type="spellStart"/>
-      <w:r>
-        <w:t>ServerHandler</w:t>
-      </w:r>
-      <w:proofErr w:type="spellEnd"/>
-      <w:r>
-        <w:t xml:space="preserve">. The request is then sent to the </w:t>
-      </w:r>
-      <w:proofErr w:type="spellStart"/>
-      <w:r>
-        <w:t>ClientHandler</w:t>
-      </w:r>
-      <w:proofErr w:type="spellEnd"/>
-      <w:r>
-        <w:t xml:space="preserve"> as a “message” request, using the message as context.</w:t>
-      </w:r>
-    </w:p>
-    <w:p>
-      <w:r>
-        <w:t xml:space="preserve">If the user is not logged in, no username has been assigned to the client, in which case the </w:t>
-      </w:r>
-      <w:proofErr w:type="spellStart"/>
-      <w:r>
-        <w:t>ClientHandler</w:t>
-      </w:r>
-      <w:proofErr w:type="spellEnd"/>
-      <w:r>
-        <w:t xml:space="preserve"> immediately returns an error response.</w:t>
-      </w:r>
-    </w:p>
-    <w:p>
-      <w:r>
-        <w:t xml:space="preserve">However, if the user is logged in, the </w:t>
-      </w:r>
-      <w:proofErr w:type="spellStart"/>
-      <w:r>
-        <w:t>ClientHandler</w:t>
-      </w:r>
-      <w:proofErr w:type="spellEnd"/>
-      <w:r>
-        <w:t xml:space="preserve"> creates a response with the status “OK”, before it pushes the message to the Server. The Server then pushes the message to all </w:t>
-      </w:r>
-      <w:proofErr w:type="spellStart"/>
-      <w:r>
-        <w:t>ClientHandler</w:t>
-      </w:r>
-      <w:proofErr w:type="spellEnd"/>
-      <w:r>
-        <w:t xml:space="preserve"> objects given that they are logged in, this of course includes the initiating </w:t>
-      </w:r>
-      <w:proofErr w:type="spellStart"/>
-      <w:r>
-        <w:t>ClientHandler</w:t>
-      </w:r>
-      <w:proofErr w:type="spellEnd"/>
-      <w:r>
-        <w:t xml:space="preserve">. This triggers the </w:t>
-      </w:r>
-      <w:proofErr w:type="spellStart"/>
-      <w:r>
-        <w:t>ClientHandler</w:t>
-      </w:r>
-      <w:proofErr w:type="spellEnd"/>
-      <w:r>
-        <w:t xml:space="preserve"> to send a new response, called “new message”, which carries the message as context.</w:t>
+        <w:t>The message sequence is initiated by the Client by calling the requestSendMessage method on the ServerHandler. The request is then sent to the ClientHandler as a “message” request, using the message as context.</w:t>
+      </w:r>
+    </w:p>
+    <w:p>
+      <w:r>
+        <w:t>If the user is not logged in, no username has been assigned to the client, in which case the ClientHandler immediately returns an error response.</w:t>
+      </w:r>
+    </w:p>
+    <w:p>
+      <w:r>
+        <w:t>However, if the user is logged in, the ClientHandler creates a response with the status “OK”, before it pushes the message to the Server. The Server then pushes the message to all ClientHandler objects given that they are logged in, this of course includes the initiating ClientHandler. This triggers the ClientHandler to send a new response, called “new message”, which carries the message as context.</w:t>
       </w:r>
     </w:p>
     <w:p>
@@ -5139,7 +4786,7 @@
                     </pic:cNvPicPr>
                   </pic:nvPicPr>
                   <pic:blipFill rotWithShape="1">
-                    <a:blip r:embed="rId14" cstate="print">
+                    <a:blip r:embed="rId15" cstate="print">
                       <a:extLst>
                         <a:ext uri="{28A0092B-C50C-407E-A947-70E740481C1C}">
                           <a14:useLocalDpi xmlns:a14="http://schemas.microsoft.com/office/drawing/2010/main" val="0"/>
@@ -5196,55 +4843,15 @@
     </w:p>
     <w:p>
       <w:r>
-        <w:t xml:space="preserve">The logout sequence is initiated by the Client by calling the </w:t>
-      </w:r>
-      <w:proofErr w:type="spellStart"/>
-      <w:r>
-        <w:t>requestLogout</w:t>
-      </w:r>
-      <w:proofErr w:type="spellEnd"/>
-      <w:r>
-        <w:t xml:space="preserve"> method on the </w:t>
-      </w:r>
-      <w:proofErr w:type="spellStart"/>
-      <w:r>
-        <w:t>ServerHandler</w:t>
-      </w:r>
-      <w:proofErr w:type="spellEnd"/>
-      <w:r>
-        <w:t>.</w:t>
-      </w:r>
-      <w:r>
-        <w:t xml:space="preserve"> The request is then sent to the </w:t>
-      </w:r>
-      <w:proofErr w:type="spellStart"/>
-      <w:r>
-        <w:t>ClientHandler</w:t>
-      </w:r>
-      <w:proofErr w:type="spellEnd"/>
-      <w:r>
-        <w:t xml:space="preserve"> as a “logout” request.</w:t>
-      </w:r>
-    </w:p>
-    <w:p>
-      <w:r>
-        <w:t xml:space="preserve">If the user is logged in, a username has been assigned to the client, and the </w:t>
-      </w:r>
-      <w:proofErr w:type="spellStart"/>
-      <w:r>
-        <w:t>ClientHandler</w:t>
-      </w:r>
-      <w:proofErr w:type="spellEnd"/>
-      <w:r>
-        <w:t xml:space="preserve"> creates a response with the status “OK”. However, if the user is not logged in, the </w:t>
-      </w:r>
-      <w:proofErr w:type="spellStart"/>
-      <w:r>
-        <w:t>ClientHandler</w:t>
-      </w:r>
-      <w:proofErr w:type="spellEnd"/>
-      <w:r>
-        <w:t xml:space="preserve"> creates an error response with the context “not logged in”. </w:t>
+        <w:t>The logout sequence is initiated by the Client by calling the requestLogout method on the ServerHandler.</w:t>
+      </w:r>
+      <w:r>
+        <w:t xml:space="preserve"> The request is then sent to the ClientHandler as a “logout” request.</w:t>
+      </w:r>
+    </w:p>
+    <w:p>
+      <w:r>
+        <w:t xml:space="preserve">If the user is logged in, a username has been assigned to the client, and the ClientHandler creates a response with the status “OK”. However, if the user is not logged in, the ClientHandler creates an error response with the context “not logged in”. </w:t>
       </w:r>
     </w:p>
     <w:p>
@@ -5279,7 +4886,7 @@
                     </pic:cNvPicPr>
                   </pic:nvPicPr>
                   <pic:blipFill rotWithShape="1">
-                    <a:blip r:embed="rId15" cstate="print">
+                    <a:blip r:embed="rId16" cstate="print">
                       <a:extLst>
                         <a:ext uri="{28A0092B-C50C-407E-A947-70E740481C1C}">
                           <a14:useLocalDpi xmlns:a14="http://schemas.microsoft.com/office/drawing/2010/main" val="0"/>
@@ -6241,8 +5848,8 @@
     </w:tbl>
     <w:p/>
     <w:sectPr>
-      <w:headerReference w:type="default" r:id="rId16"/>
-      <w:footerReference w:type="default" r:id="rId17"/>
+      <w:headerReference w:type="default" r:id="rId17"/>
+      <w:footerReference w:type="default" r:id="rId18"/>
       <w:type w:val="continuous"/>
       <w:pgSz w:w="11906" w:h="16838"/>
       <w:pgMar w:top="1417" w:right="1417" w:bottom="1417" w:left="1417" w:header="708" w:footer="708" w:gutter="0"/>
@@ -6255,7 +5862,7 @@
 </file>
 
 <file path=word/endnotes.xml><?xml version="1.0" encoding="utf-8"?>
-<w:endnotes xmlns:wpc="http://schemas.microsoft.com/office/word/2010/wordprocessingCanvas" xmlns:mc="http://schemas.openxmlformats.org/markup-compatibility/2006" xmlns:o="urn:schemas-microsoft-com:office:office" xmlns:r="http://schemas.openxmlformats.org/officeDocument/2006/relationships" xmlns:m="http://schemas.openxmlformats.org/officeDocument/2006/math" xmlns:v="urn:schemas-microsoft-com:vml" xmlns:wp14="http://schemas.microsoft.com/office/word/2010/wordprocessingDrawing" xmlns:wp="http://schemas.openxmlformats.org/drawingml/2006/wordprocessingDrawing" xmlns:w10="urn:schemas-microsoft-com:office:word" xmlns:w="http://schemas.openxmlformats.org/wordprocessingml/2006/main" xmlns:w14="http://schemas.microsoft.com/office/word/2010/wordml" xmlns:w15="http://schemas.microsoft.com/office/word/2012/wordml" xmlns:wpg="http://schemas.microsoft.com/office/word/2010/wordprocessingGroup" xmlns:wpi="http://schemas.microsoft.com/office/word/2010/wordprocessingInk" xmlns:wne="http://schemas.microsoft.com/office/word/2006/wordml" xmlns:wps="http://schemas.microsoft.com/office/word/2010/wordprocessingShape" mc:Ignorable="w14 w15 wp14">
+<w:endnotes xmlns:wpc="http://schemas.microsoft.com/office/word/2010/wordprocessingCanvas" xmlns:mc="http://schemas.openxmlformats.org/markup-compatibility/2006" xmlns:o="urn:schemas-microsoft-com:office:office" xmlns:r="http://schemas.openxmlformats.org/officeDocument/2006/relationships" xmlns:m="http://schemas.openxmlformats.org/officeDocument/2006/math" xmlns:v="urn:schemas-microsoft-com:vml" xmlns:wp14="http://schemas.microsoft.com/office/word/2010/wordprocessingDrawing" xmlns:wp="http://schemas.openxmlformats.org/drawingml/2006/wordprocessingDrawing" xmlns:w10="urn:schemas-microsoft-com:office:word" xmlns:w="http://schemas.openxmlformats.org/wordprocessingml/2006/main" xmlns:w14="http://schemas.microsoft.com/office/word/2010/wordml" xmlns:wpg="http://schemas.microsoft.com/office/word/2010/wordprocessingGroup" xmlns:wpi="http://schemas.microsoft.com/office/word/2010/wordprocessingInk" xmlns:wne="http://schemas.microsoft.com/office/word/2006/wordml" xmlns:wps="http://schemas.microsoft.com/office/word/2010/wordprocessingShape" mc:Ignorable="w14 wp14">
   <w:endnote w:type="separator" w:id="-1">
     <w:p>
       <w:pPr>
@@ -6280,7 +5887,7 @@
 </file>
 
 <file path=word/footer1.xml><?xml version="1.0" encoding="utf-8"?>
-<w:ftr xmlns:wpc="http://schemas.microsoft.com/office/word/2010/wordprocessingCanvas" xmlns:mc="http://schemas.openxmlformats.org/markup-compatibility/2006" xmlns:o="urn:schemas-microsoft-com:office:office" xmlns:r="http://schemas.openxmlformats.org/officeDocument/2006/relationships" xmlns:m="http://schemas.openxmlformats.org/officeDocument/2006/math" xmlns:v="urn:schemas-microsoft-com:vml" xmlns:wp14="http://schemas.microsoft.com/office/word/2010/wordprocessingDrawing" xmlns:wp="http://schemas.openxmlformats.org/drawingml/2006/wordprocessingDrawing" xmlns:w10="urn:schemas-microsoft-com:office:word" xmlns:w="http://schemas.openxmlformats.org/wordprocessingml/2006/main" xmlns:w14="http://schemas.microsoft.com/office/word/2010/wordml" xmlns:w15="http://schemas.microsoft.com/office/word/2012/wordml" xmlns:wpg="http://schemas.microsoft.com/office/word/2010/wordprocessingGroup" xmlns:wpi="http://schemas.microsoft.com/office/word/2010/wordprocessingInk" xmlns:wne="http://schemas.microsoft.com/office/word/2006/wordml" xmlns:wps="http://schemas.microsoft.com/office/word/2010/wordprocessingShape" mc:Ignorable="w14 w15 wp14">
+<w:ftr xmlns:wpc="http://schemas.microsoft.com/office/word/2010/wordprocessingCanvas" xmlns:mc="http://schemas.openxmlformats.org/markup-compatibility/2006" xmlns:o="urn:schemas-microsoft-com:office:office" xmlns:r="http://schemas.openxmlformats.org/officeDocument/2006/relationships" xmlns:m="http://schemas.openxmlformats.org/officeDocument/2006/math" xmlns:v="urn:schemas-microsoft-com:vml" xmlns:wp14="http://schemas.microsoft.com/office/word/2010/wordprocessingDrawing" xmlns:wp="http://schemas.openxmlformats.org/drawingml/2006/wordprocessingDrawing" xmlns:w10="urn:schemas-microsoft-com:office:word" xmlns:w="http://schemas.openxmlformats.org/wordprocessingml/2006/main" xmlns:w14="http://schemas.microsoft.com/office/word/2010/wordml" xmlns:wpg="http://schemas.microsoft.com/office/word/2010/wordprocessingGroup" xmlns:wpi="http://schemas.microsoft.com/office/word/2010/wordprocessingInk" xmlns:wne="http://schemas.microsoft.com/office/word/2006/wordml" xmlns:wps="http://schemas.microsoft.com/office/word/2010/wordprocessingShape" mc:Ignorable="w14 wp14">
   <w:p>
     <w:pPr>
       <w:pStyle w:val="Footer"/>
@@ -6294,7 +5901,7 @@
 </file>
 
 <file path=word/footer2.xml><?xml version="1.0" encoding="utf-8"?>
-<w:ftr xmlns:wpc="http://schemas.microsoft.com/office/word/2010/wordprocessingCanvas" xmlns:mc="http://schemas.openxmlformats.org/markup-compatibility/2006" xmlns:o="urn:schemas-microsoft-com:office:office" xmlns:r="http://schemas.openxmlformats.org/officeDocument/2006/relationships" xmlns:m="http://schemas.openxmlformats.org/officeDocument/2006/math" xmlns:v="urn:schemas-microsoft-com:vml" xmlns:wp14="http://schemas.microsoft.com/office/word/2010/wordprocessingDrawing" xmlns:wp="http://schemas.openxmlformats.org/drawingml/2006/wordprocessingDrawing" xmlns:w10="urn:schemas-microsoft-com:office:word" xmlns:w="http://schemas.openxmlformats.org/wordprocessingml/2006/main" xmlns:w14="http://schemas.microsoft.com/office/word/2010/wordml" xmlns:w15="http://schemas.microsoft.com/office/word/2012/wordml" xmlns:wpg="http://schemas.microsoft.com/office/word/2010/wordprocessingGroup" xmlns:wpi="http://schemas.microsoft.com/office/word/2010/wordprocessingInk" xmlns:wne="http://schemas.microsoft.com/office/word/2006/wordml" xmlns:wps="http://schemas.microsoft.com/office/word/2010/wordprocessingShape" mc:Ignorable="w14 w15 wp14">
+<w:ftr xmlns:wpc="http://schemas.microsoft.com/office/word/2010/wordprocessingCanvas" xmlns:mc="http://schemas.openxmlformats.org/markup-compatibility/2006" xmlns:o="urn:schemas-microsoft-com:office:office" xmlns:r="http://schemas.openxmlformats.org/officeDocument/2006/relationships" xmlns:m="http://schemas.openxmlformats.org/officeDocument/2006/math" xmlns:v="urn:schemas-microsoft-com:vml" xmlns:wp14="http://schemas.microsoft.com/office/word/2010/wordprocessingDrawing" xmlns:wp="http://schemas.openxmlformats.org/drawingml/2006/wordprocessingDrawing" xmlns:w10="urn:schemas-microsoft-com:office:word" xmlns:w="http://schemas.openxmlformats.org/wordprocessingml/2006/main" xmlns:w14="http://schemas.microsoft.com/office/word/2010/wordml" xmlns:wpg="http://schemas.microsoft.com/office/word/2010/wordprocessingGroup" xmlns:wpi="http://schemas.microsoft.com/office/word/2010/wordprocessingInk" xmlns:wne="http://schemas.microsoft.com/office/word/2006/wordml" xmlns:wps="http://schemas.microsoft.com/office/word/2010/wordprocessingShape" mc:Ignorable="w14 wp14">
   <w:p>
     <w:pPr>
       <w:pStyle w:val="Footer"/>
@@ -6332,7 +5939,7 @@
         <w:noProof/>
         <w:lang w:val="nb-NO"/>
       </w:rPr>
-      <w:t>8</w:t>
+      <w:t>14</w:t>
     </w:r>
     <w:r>
       <w:rPr>
@@ -6346,7 +5953,7 @@
 </file>
 
 <file path=word/footnotes.xml><?xml version="1.0" encoding="utf-8"?>
-<w:footnotes xmlns:wpc="http://schemas.microsoft.com/office/word/2010/wordprocessingCanvas" xmlns:mc="http://schemas.openxmlformats.org/markup-compatibility/2006" xmlns:o="urn:schemas-microsoft-com:office:office" xmlns:r="http://schemas.openxmlformats.org/officeDocument/2006/relationships" xmlns:m="http://schemas.openxmlformats.org/officeDocument/2006/math" xmlns:v="urn:schemas-microsoft-com:vml" xmlns:wp14="http://schemas.microsoft.com/office/word/2010/wordprocessingDrawing" xmlns:wp="http://schemas.openxmlformats.org/drawingml/2006/wordprocessingDrawing" xmlns:w10="urn:schemas-microsoft-com:office:word" xmlns:w="http://schemas.openxmlformats.org/wordprocessingml/2006/main" xmlns:w14="http://schemas.microsoft.com/office/word/2010/wordml" xmlns:w15="http://schemas.microsoft.com/office/word/2012/wordml" xmlns:wpg="http://schemas.microsoft.com/office/word/2010/wordprocessingGroup" xmlns:wpi="http://schemas.microsoft.com/office/word/2010/wordprocessingInk" xmlns:wne="http://schemas.microsoft.com/office/word/2006/wordml" xmlns:wps="http://schemas.microsoft.com/office/word/2010/wordprocessingShape" mc:Ignorable="w14 w15 wp14">
+<w:footnotes xmlns:wpc="http://schemas.microsoft.com/office/word/2010/wordprocessingCanvas" xmlns:mc="http://schemas.openxmlformats.org/markup-compatibility/2006" xmlns:o="urn:schemas-microsoft-com:office:office" xmlns:r="http://schemas.openxmlformats.org/officeDocument/2006/relationships" xmlns:m="http://schemas.openxmlformats.org/officeDocument/2006/math" xmlns:v="urn:schemas-microsoft-com:vml" xmlns:wp14="http://schemas.microsoft.com/office/word/2010/wordprocessingDrawing" xmlns:wp="http://schemas.openxmlformats.org/drawingml/2006/wordprocessingDrawing" xmlns:w10="urn:schemas-microsoft-com:office:word" xmlns:w="http://schemas.openxmlformats.org/wordprocessingml/2006/main" xmlns:w14="http://schemas.microsoft.com/office/word/2010/wordml" xmlns:wpg="http://schemas.microsoft.com/office/word/2010/wordprocessingGroup" xmlns:wpi="http://schemas.microsoft.com/office/word/2010/wordprocessingInk" xmlns:wne="http://schemas.microsoft.com/office/word/2006/wordml" xmlns:wps="http://schemas.microsoft.com/office/word/2010/wordprocessingShape" mc:Ignorable="w14 wp14">
   <w:footnote w:type="separator" w:id="-1">
     <w:p>
       <w:pPr>
@@ -6371,7 +5978,7 @@
 </file>
 
 <file path=word/header1.xml><?xml version="1.0" encoding="utf-8"?>
-<w:hdr xmlns:wpc="http://schemas.microsoft.com/office/word/2010/wordprocessingCanvas" xmlns:mc="http://schemas.openxmlformats.org/markup-compatibility/2006" xmlns:o="urn:schemas-microsoft-com:office:office" xmlns:r="http://schemas.openxmlformats.org/officeDocument/2006/relationships" xmlns:m="http://schemas.openxmlformats.org/officeDocument/2006/math" xmlns:v="urn:schemas-microsoft-com:vml" xmlns:wp14="http://schemas.microsoft.com/office/word/2010/wordprocessingDrawing" xmlns:wp="http://schemas.openxmlformats.org/drawingml/2006/wordprocessingDrawing" xmlns:w10="urn:schemas-microsoft-com:office:word" xmlns:w="http://schemas.openxmlformats.org/wordprocessingml/2006/main" xmlns:w14="http://schemas.microsoft.com/office/word/2010/wordml" xmlns:w15="http://schemas.microsoft.com/office/word/2012/wordml" xmlns:wpg="http://schemas.microsoft.com/office/word/2010/wordprocessingGroup" xmlns:wpi="http://schemas.microsoft.com/office/word/2010/wordprocessingInk" xmlns:wne="http://schemas.microsoft.com/office/word/2006/wordml" xmlns:wps="http://schemas.microsoft.com/office/word/2010/wordprocessingShape" mc:Ignorable="w14 w15 wp14">
+<w:hdr xmlns:wpc="http://schemas.microsoft.com/office/word/2010/wordprocessingCanvas" xmlns:mc="http://schemas.openxmlformats.org/markup-compatibility/2006" xmlns:o="urn:schemas-microsoft-com:office:office" xmlns:r="http://schemas.openxmlformats.org/officeDocument/2006/relationships" xmlns:m="http://schemas.openxmlformats.org/officeDocument/2006/math" xmlns:v="urn:schemas-microsoft-com:vml" xmlns:wp14="http://schemas.microsoft.com/office/word/2010/wordprocessingDrawing" xmlns:wp="http://schemas.openxmlformats.org/drawingml/2006/wordprocessingDrawing" xmlns:w10="urn:schemas-microsoft-com:office:word" xmlns:w="http://schemas.openxmlformats.org/wordprocessingml/2006/main" xmlns:w14="http://schemas.microsoft.com/office/word/2010/wordml" xmlns:wpg="http://schemas.microsoft.com/office/word/2010/wordprocessingGroup" xmlns:wpi="http://schemas.microsoft.com/office/word/2010/wordprocessingInk" xmlns:wne="http://schemas.microsoft.com/office/word/2006/wordml" xmlns:wps="http://schemas.microsoft.com/office/word/2010/wordprocessingShape" mc:Ignorable="w14 wp14">
   <w:p>
     <w:pPr>
       <w:pStyle w:val="Header"/>
@@ -6402,7 +6009,7 @@
 </file>
 
 <file path=word/numbering.xml><?xml version="1.0" encoding="utf-8"?>
-<w:numbering xmlns:wpc="http://schemas.microsoft.com/office/word/2010/wordprocessingCanvas" xmlns:mc="http://schemas.openxmlformats.org/markup-compatibility/2006" xmlns:o="urn:schemas-microsoft-com:office:office" xmlns:r="http://schemas.openxmlformats.org/officeDocument/2006/relationships" xmlns:m="http://schemas.openxmlformats.org/officeDocument/2006/math" xmlns:v="urn:schemas-microsoft-com:vml" xmlns:wp14="http://schemas.microsoft.com/office/word/2010/wordprocessingDrawing" xmlns:wp="http://schemas.openxmlformats.org/drawingml/2006/wordprocessingDrawing" xmlns:w10="urn:schemas-microsoft-com:office:word" xmlns:w="http://schemas.openxmlformats.org/wordprocessingml/2006/main" xmlns:w14="http://schemas.microsoft.com/office/word/2010/wordml" xmlns:w15="http://schemas.microsoft.com/office/word/2012/wordml" xmlns:wpg="http://schemas.microsoft.com/office/word/2010/wordprocessingGroup" xmlns:wpi="http://schemas.microsoft.com/office/word/2010/wordprocessingInk" xmlns:wne="http://schemas.microsoft.com/office/word/2006/wordml" xmlns:wps="http://schemas.microsoft.com/office/word/2010/wordprocessingShape" mc:Ignorable="w14 w15 wp14">
+<w:numbering xmlns:wpc="http://schemas.microsoft.com/office/word/2010/wordprocessingCanvas" xmlns:mc="http://schemas.openxmlformats.org/markup-compatibility/2006" xmlns:o="urn:schemas-microsoft-com:office:office" xmlns:r="http://schemas.openxmlformats.org/officeDocument/2006/relationships" xmlns:m="http://schemas.openxmlformats.org/officeDocument/2006/math" xmlns:v="urn:schemas-microsoft-com:vml" xmlns:wp14="http://schemas.microsoft.com/office/word/2010/wordprocessingDrawing" xmlns:wp="http://schemas.openxmlformats.org/drawingml/2006/wordprocessingDrawing" xmlns:w10="urn:schemas-microsoft-com:office:word" xmlns:w="http://schemas.openxmlformats.org/wordprocessingml/2006/main" xmlns:w14="http://schemas.microsoft.com/office/word/2010/wordml" xmlns:wpg="http://schemas.microsoft.com/office/word/2010/wordprocessingGroup" xmlns:wpi="http://schemas.microsoft.com/office/word/2010/wordprocessingInk" xmlns:wne="http://schemas.microsoft.com/office/word/2006/wordml" xmlns:wps="http://schemas.microsoft.com/office/word/2010/wordprocessingShape" mc:Ignorable="w14 wp14">
   <w:abstractNum w:abstractNumId="0">
     <w:nsid w:val="01914036"/>
     <w:multiLevelType w:val="hybridMultilevel"/>
@@ -6637,7 +6244,7 @@
 </file>
 
 <file path=word/styles.xml><?xml version="1.0" encoding="utf-8"?>
-<w:styles xmlns:mc="http://schemas.openxmlformats.org/markup-compatibility/2006" xmlns:r="http://schemas.openxmlformats.org/officeDocument/2006/relationships" xmlns:w="http://schemas.openxmlformats.org/wordprocessingml/2006/main" xmlns:w14="http://schemas.microsoft.com/office/word/2010/wordml" xmlns:w15="http://schemas.microsoft.com/office/word/2012/wordml" mc:Ignorable="w14 w15">
+<w:styles xmlns:mc="http://schemas.openxmlformats.org/markup-compatibility/2006" xmlns:r="http://schemas.openxmlformats.org/officeDocument/2006/relationships" xmlns:w="http://schemas.openxmlformats.org/wordprocessingml/2006/main" xmlns:w14="http://schemas.microsoft.com/office/word/2010/wordml" mc:Ignorable="w14">
   <w:docDefaults>
     <w:rPrDefault>
       <w:rPr>
@@ -6653,378 +6260,144 @@
       </w:pPr>
     </w:pPrDefault>
   </w:docDefaults>
-  <w:latentStyles w:defLockedState="0" w:defUIPriority="99" w:defSemiHidden="0" w:defUnhideWhenUsed="0" w:defQFormat="0" w:count="371">
-    <w:lsdException w:name="Normal" w:uiPriority="0" w:qFormat="1"/>
-    <w:lsdException w:name="heading 1" w:uiPriority="9" w:qFormat="1"/>
-    <w:lsdException w:name="heading 2" w:semiHidden="1" w:uiPriority="9" w:unhideWhenUsed="1" w:qFormat="1"/>
-    <w:lsdException w:name="heading 3" w:semiHidden="1" w:uiPriority="9" w:unhideWhenUsed="1" w:qFormat="1"/>
-    <w:lsdException w:name="heading 4" w:semiHidden="1" w:uiPriority="9" w:unhideWhenUsed="1" w:qFormat="1"/>
-    <w:lsdException w:name="heading 5" w:semiHidden="1" w:uiPriority="9" w:unhideWhenUsed="1" w:qFormat="1"/>
-    <w:lsdException w:name="heading 6" w:semiHidden="1" w:uiPriority="9" w:unhideWhenUsed="1" w:qFormat="1"/>
-    <w:lsdException w:name="heading 7" w:semiHidden="1" w:uiPriority="9" w:unhideWhenUsed="1" w:qFormat="1"/>
-    <w:lsdException w:name="heading 8" w:semiHidden="1" w:uiPriority="9" w:unhideWhenUsed="1" w:qFormat="1"/>
-    <w:lsdException w:name="heading 9" w:semiHidden="1" w:uiPriority="9" w:unhideWhenUsed="1" w:qFormat="1"/>
-    <w:lsdException w:name="index 1" w:semiHidden="1" w:unhideWhenUsed="1"/>
-    <w:lsdException w:name="index 2" w:semiHidden="1" w:unhideWhenUsed="1"/>
-    <w:lsdException w:name="index 3" w:semiHidden="1" w:unhideWhenUsed="1"/>
-    <w:lsdException w:name="index 4" w:semiHidden="1" w:unhideWhenUsed="1"/>
-    <w:lsdException w:name="index 5" w:semiHidden="1" w:unhideWhenUsed="1"/>
-    <w:lsdException w:name="index 6" w:semiHidden="1" w:unhideWhenUsed="1"/>
-    <w:lsdException w:name="index 7" w:semiHidden="1" w:unhideWhenUsed="1"/>
-    <w:lsdException w:name="index 8" w:semiHidden="1" w:unhideWhenUsed="1"/>
-    <w:lsdException w:name="index 9" w:semiHidden="1" w:unhideWhenUsed="1"/>
-    <w:lsdException w:name="toc 1" w:semiHidden="1" w:uiPriority="39" w:unhideWhenUsed="1"/>
-    <w:lsdException w:name="toc 2" w:semiHidden="1" w:uiPriority="39" w:unhideWhenUsed="1"/>
-    <w:lsdException w:name="toc 3" w:semiHidden="1" w:uiPriority="39" w:unhideWhenUsed="1"/>
-    <w:lsdException w:name="toc 4" w:semiHidden="1" w:uiPriority="39" w:unhideWhenUsed="1"/>
-    <w:lsdException w:name="toc 5" w:semiHidden="1" w:uiPriority="39" w:unhideWhenUsed="1"/>
-    <w:lsdException w:name="toc 6" w:semiHidden="1" w:uiPriority="39" w:unhideWhenUsed="1"/>
-    <w:lsdException w:name="toc 7" w:semiHidden="1" w:uiPriority="39" w:unhideWhenUsed="1"/>
-    <w:lsdException w:name="toc 8" w:semiHidden="1" w:uiPriority="39" w:unhideWhenUsed="1"/>
-    <w:lsdException w:name="toc 9" w:semiHidden="1" w:uiPriority="39" w:unhideWhenUsed="1"/>
-    <w:lsdException w:name="Normal Indent" w:semiHidden="1" w:unhideWhenUsed="1"/>
-    <w:lsdException w:name="footnote text" w:semiHidden="1" w:unhideWhenUsed="1"/>
-    <w:lsdException w:name="annotation text" w:semiHidden="1" w:unhideWhenUsed="1"/>
-    <w:lsdException w:name="header" w:semiHidden="1" w:unhideWhenUsed="1"/>
-    <w:lsdException w:name="footer" w:semiHidden="1" w:unhideWhenUsed="1"/>
-    <w:lsdException w:name="index heading" w:semiHidden="1" w:unhideWhenUsed="1"/>
-    <w:lsdException w:name="caption" w:semiHidden="1" w:uiPriority="35" w:unhideWhenUsed="1" w:qFormat="1"/>
-    <w:lsdException w:name="table of figures" w:semiHidden="1" w:unhideWhenUsed="1"/>
-    <w:lsdException w:name="envelope address" w:semiHidden="1" w:unhideWhenUsed="1"/>
-    <w:lsdException w:name="envelope return" w:semiHidden="1" w:unhideWhenUsed="1"/>
-    <w:lsdException w:name="footnote reference" w:semiHidden="1" w:unhideWhenUsed="1"/>
-    <w:lsdException w:name="annotation reference" w:semiHidden="1" w:unhideWhenUsed="1"/>
-    <w:lsdException w:name="line number" w:semiHidden="1" w:unhideWhenUsed="1"/>
-    <w:lsdException w:name="page number" w:semiHidden="1" w:unhideWhenUsed="1"/>
-    <w:lsdException w:name="endnote reference" w:semiHidden="1" w:unhideWhenUsed="1"/>
-    <w:lsdException w:name="endnote text" w:semiHidden="1" w:unhideWhenUsed="1"/>
-    <w:lsdException w:name="table of authorities" w:semiHidden="1" w:unhideWhenUsed="1"/>
-    <w:lsdException w:name="macro" w:semiHidden="1" w:unhideWhenUsed="1"/>
-    <w:lsdException w:name="toa heading" w:semiHidden="1" w:unhideWhenUsed="1"/>
-    <w:lsdException w:name="List" w:semiHidden="1" w:unhideWhenUsed="1"/>
-    <w:lsdException w:name="List Bullet" w:semiHidden="1" w:unhideWhenUsed="1"/>
-    <w:lsdException w:name="List Number" w:semiHidden="1" w:unhideWhenUsed="1"/>
-    <w:lsdException w:name="List 2" w:semiHidden="1" w:unhideWhenUsed="1"/>
-    <w:lsdException w:name="List 3" w:semiHidden="1" w:unhideWhenUsed="1"/>
-    <w:lsdException w:name="List 4" w:semiHidden="1" w:unhideWhenUsed="1"/>
-    <w:lsdException w:name="List 5" w:semiHidden="1" w:unhideWhenUsed="1"/>
-    <w:lsdException w:name="List Bullet 2" w:semiHidden="1" w:unhideWhenUsed="1"/>
-    <w:lsdException w:name="List Bullet 3" w:semiHidden="1" w:unhideWhenUsed="1"/>
-    <w:lsdException w:name="List Bullet 4" w:semiHidden="1" w:unhideWhenUsed="1"/>
-    <w:lsdException w:name="List Bullet 5" w:semiHidden="1" w:unhideWhenUsed="1"/>
-    <w:lsdException w:name="List Number 2" w:semiHidden="1" w:unhideWhenUsed="1"/>
-    <w:lsdException w:name="List Number 3" w:semiHidden="1" w:unhideWhenUsed="1"/>
-    <w:lsdException w:name="List Number 4" w:semiHidden="1" w:unhideWhenUsed="1"/>
-    <w:lsdException w:name="List Number 5" w:semiHidden="1" w:unhideWhenUsed="1"/>
-    <w:lsdException w:name="Title" w:uiPriority="10" w:qFormat="1"/>
-    <w:lsdException w:name="Closing" w:semiHidden="1" w:unhideWhenUsed="1"/>
-    <w:lsdException w:name="Signature" w:semiHidden="1" w:unhideWhenUsed="1"/>
-    <w:lsdException w:name="Default Paragraph Font" w:semiHidden="1" w:uiPriority="1" w:unhideWhenUsed="1"/>
-    <w:lsdException w:name="Body Text" w:semiHidden="1" w:unhideWhenUsed="1"/>
-    <w:lsdException w:name="Body Text Indent" w:semiHidden="1" w:unhideWhenUsed="1"/>
-    <w:lsdException w:name="List Continue" w:semiHidden="1" w:unhideWhenUsed="1"/>
-    <w:lsdException w:name="List Continue 2" w:semiHidden="1" w:unhideWhenUsed="1"/>
-    <w:lsdException w:name="List Continue 3" w:semiHidden="1" w:unhideWhenUsed="1"/>
-    <w:lsdException w:name="List Continue 4" w:semiHidden="1" w:unhideWhenUsed="1"/>
-    <w:lsdException w:name="List Continue 5" w:semiHidden="1" w:unhideWhenUsed="1"/>
-    <w:lsdException w:name="Message Header" w:semiHidden="1" w:unhideWhenUsed="1"/>
-    <w:lsdException w:name="Subtitle" w:uiPriority="11" w:qFormat="1"/>
-    <w:lsdException w:name="Salutation" w:semiHidden="1" w:unhideWhenUsed="1"/>
-    <w:lsdException w:name="Date" w:semiHidden="1" w:unhideWhenUsed="1"/>
-    <w:lsdException w:name="Body Text First Indent" w:semiHidden="1" w:unhideWhenUsed="1"/>
-    <w:lsdException w:name="Body Text First Indent 2" w:semiHidden="1" w:unhideWhenUsed="1"/>
-    <w:lsdException w:name="Note Heading" w:semiHidden="1" w:unhideWhenUsed="1"/>
-    <w:lsdException w:name="Body Text 2" w:semiHidden="1" w:unhideWhenUsed="1"/>
-    <w:lsdException w:name="Body Text 3" w:semiHidden="1" w:unhideWhenUsed="1"/>
-    <w:lsdException w:name="Body Text Indent 2" w:semiHidden="1" w:unhideWhenUsed="1"/>
-    <w:lsdException w:name="Body Text Indent 3" w:semiHidden="1" w:unhideWhenUsed="1"/>
-    <w:lsdException w:name="Block Text" w:semiHidden="1" w:unhideWhenUsed="1"/>
-    <w:lsdException w:name="Hyperlink" w:semiHidden="1" w:unhideWhenUsed="1"/>
-    <w:lsdException w:name="FollowedHyperlink" w:semiHidden="1" w:unhideWhenUsed="1"/>
-    <w:lsdException w:name="Strong" w:uiPriority="22" w:qFormat="1"/>
-    <w:lsdException w:name="Emphasis" w:uiPriority="20" w:qFormat="1"/>
-    <w:lsdException w:name="Document Map" w:semiHidden="1" w:unhideWhenUsed="1"/>
-    <w:lsdException w:name="Plain Text" w:semiHidden="1" w:unhideWhenUsed="1"/>
-    <w:lsdException w:name="E-mail Signature" w:semiHidden="1" w:unhideWhenUsed="1"/>
-    <w:lsdException w:name="HTML Top of Form" w:semiHidden="1" w:unhideWhenUsed="1"/>
-    <w:lsdException w:name="HTML Bottom of Form" w:semiHidden="1" w:unhideWhenUsed="1"/>
-    <w:lsdException w:name="Normal (Web)" w:semiHidden="1" w:unhideWhenUsed="1"/>
-    <w:lsdException w:name="HTML Acronym" w:semiHidden="1" w:unhideWhenUsed="1"/>
-    <w:lsdException w:name="HTML Address" w:semiHidden="1" w:unhideWhenUsed="1"/>
-    <w:lsdException w:name="HTML Cite" w:semiHidden="1" w:unhideWhenUsed="1"/>
-    <w:lsdException w:name="HTML Code" w:semiHidden="1" w:unhideWhenUsed="1"/>
-    <w:lsdException w:name="HTML Definition" w:semiHidden="1" w:unhideWhenUsed="1"/>
-    <w:lsdException w:name="HTML Keyboard" w:semiHidden="1" w:unhideWhenUsed="1"/>
-    <w:lsdException w:name="HTML Preformatted" w:semiHidden="1" w:unhideWhenUsed="1"/>
-    <w:lsdException w:name="HTML Sample" w:semiHidden="1" w:unhideWhenUsed="1"/>
-    <w:lsdException w:name="HTML Typewriter" w:semiHidden="1" w:unhideWhenUsed="1"/>
-    <w:lsdException w:name="HTML Variable" w:semiHidden="1" w:unhideWhenUsed="1"/>
-    <w:lsdException w:name="Normal Table" w:semiHidden="1" w:unhideWhenUsed="1"/>
-    <w:lsdException w:name="annotation subject" w:semiHidden="1" w:unhideWhenUsed="1"/>
-    <w:lsdException w:name="No List" w:semiHidden="1" w:unhideWhenUsed="1"/>
-    <w:lsdException w:name="Outline List 1" w:semiHidden="1" w:unhideWhenUsed="1"/>
-    <w:lsdException w:name="Outline List 2" w:semiHidden="1" w:unhideWhenUsed="1"/>
-    <w:lsdException w:name="Outline List 3" w:semiHidden="1" w:unhideWhenUsed="1"/>
-    <w:lsdException w:name="Table Simple 1" w:semiHidden="1" w:unhideWhenUsed="1"/>
-    <w:lsdException w:name="Table Simple 2" w:semiHidden="1" w:unhideWhenUsed="1"/>
-    <w:lsdException w:name="Table Simple 3" w:semiHidden="1" w:unhideWhenUsed="1"/>
-    <w:lsdException w:name="Table Classic 1" w:semiHidden="1" w:unhideWhenUsed="1"/>
-    <w:lsdException w:name="Table Classic 2" w:semiHidden="1" w:unhideWhenUsed="1"/>
-    <w:lsdException w:name="Table Classic 3" w:semiHidden="1" w:unhideWhenUsed="1"/>
-    <w:lsdException w:name="Table Classic 4" w:semiHidden="1" w:unhideWhenUsed="1"/>
-    <w:lsdException w:name="Table Colorful 1" w:semiHidden="1" w:unhideWhenUsed="1"/>
-    <w:lsdException w:name="Table Colorful 2" w:semiHidden="1" w:unhideWhenUsed="1"/>
-    <w:lsdException w:name="Table Colorful 3" w:semiHidden="1" w:unhideWhenUsed="1"/>
-    <w:lsdException w:name="Table Columns 1" w:semiHidden="1" w:unhideWhenUsed="1"/>
-    <w:lsdException w:name="Table Columns 2" w:semiHidden="1" w:unhideWhenUsed="1"/>
-    <w:lsdException w:name="Table Columns 3" w:semiHidden="1" w:unhideWhenUsed="1"/>
-    <w:lsdException w:name="Table Columns 4" w:semiHidden="1" w:unhideWhenUsed="1"/>
-    <w:lsdException w:name="Table Columns 5" w:semiHidden="1" w:unhideWhenUsed="1"/>
-    <w:lsdException w:name="Table Grid 1" w:semiHidden="1" w:unhideWhenUsed="1"/>
-    <w:lsdException w:name="Table Grid 2" w:semiHidden="1" w:unhideWhenUsed="1"/>
-    <w:lsdException w:name="Table Grid 3" w:semiHidden="1" w:unhideWhenUsed="1"/>
-    <w:lsdException w:name="Table Grid 4" w:semiHidden="1" w:unhideWhenUsed="1"/>
-    <w:lsdException w:name="Table Grid 5" w:semiHidden="1" w:unhideWhenUsed="1"/>
-    <w:lsdException w:name="Table Grid 6" w:semiHidden="1" w:unhideWhenUsed="1"/>
-    <w:lsdException w:name="Table Grid 7" w:semiHidden="1" w:unhideWhenUsed="1"/>
-    <w:lsdException w:name="Table Grid 8" w:semiHidden="1" w:unhideWhenUsed="1"/>
-    <w:lsdException w:name="Table List 1" w:semiHidden="1" w:unhideWhenUsed="1"/>
-    <w:lsdException w:name="Table List 2" w:semiHidden="1" w:unhideWhenUsed="1"/>
-    <w:lsdException w:name="Table List 3" w:semiHidden="1" w:unhideWhenUsed="1"/>
-    <w:lsdException w:name="Table List 4" w:semiHidden="1" w:unhideWhenUsed="1"/>
-    <w:lsdException w:name="Table List 5" w:semiHidden="1" w:unhideWhenUsed="1"/>
-    <w:lsdException w:name="Table List 6" w:semiHidden="1" w:unhideWhenUsed="1"/>
-    <w:lsdException w:name="Table List 7" w:semiHidden="1" w:unhideWhenUsed="1"/>
-    <w:lsdException w:name="Table List 8" w:semiHidden="1" w:unhideWhenUsed="1"/>
-    <w:lsdException w:name="Table 3D effects 1" w:semiHidden="1" w:unhideWhenUsed="1"/>
-    <w:lsdException w:name="Table 3D effects 2" w:semiHidden="1" w:unhideWhenUsed="1"/>
-    <w:lsdException w:name="Table 3D effects 3" w:semiHidden="1" w:unhideWhenUsed="1"/>
-    <w:lsdException w:name="Table Contemporary" w:semiHidden="1" w:unhideWhenUsed="1"/>
-    <w:lsdException w:name="Table Elegant" w:semiHidden="1" w:unhideWhenUsed="1"/>
-    <w:lsdException w:name="Table Professional" w:semiHidden="1" w:unhideWhenUsed="1"/>
-    <w:lsdException w:name="Table Subtle 1" w:semiHidden="1" w:unhideWhenUsed="1"/>
-    <w:lsdException w:name="Table Subtle 2" w:semiHidden="1" w:unhideWhenUsed="1"/>
-    <w:lsdException w:name="Table Web 1" w:semiHidden="1" w:unhideWhenUsed="1"/>
-    <w:lsdException w:name="Table Web 2" w:semiHidden="1" w:unhideWhenUsed="1"/>
-    <w:lsdException w:name="Table Web 3" w:semiHidden="1" w:unhideWhenUsed="1"/>
-    <w:lsdException w:name="Balloon Text" w:semiHidden="1" w:unhideWhenUsed="1"/>
-    <w:lsdException w:name="Table Grid" w:uiPriority="39"/>
-    <w:lsdException w:name="Table Theme" w:semiHidden="1" w:unhideWhenUsed="1"/>
-    <w:lsdException w:name="Placeholder Text" w:semiHidden="1"/>
-    <w:lsdException w:name="No Spacing" w:uiPriority="1" w:qFormat="1"/>
-    <w:lsdException w:name="Light Shading" w:uiPriority="60"/>
-    <w:lsdException w:name="Light List" w:uiPriority="61"/>
-    <w:lsdException w:name="Light Grid" w:uiPriority="62"/>
-    <w:lsdException w:name="Medium Shading 1" w:uiPriority="63"/>
-    <w:lsdException w:name="Medium Shading 2" w:uiPriority="64"/>
-    <w:lsdException w:name="Medium List 1" w:uiPriority="65"/>
-    <w:lsdException w:name="Medium List 2" w:uiPriority="66"/>
-    <w:lsdException w:name="Medium Grid 1" w:uiPriority="67"/>
-    <w:lsdException w:name="Medium Grid 2" w:uiPriority="68"/>
-    <w:lsdException w:name="Medium Grid 3" w:uiPriority="69"/>
-    <w:lsdException w:name="Dark List" w:uiPriority="70"/>
-    <w:lsdException w:name="Colorful Shading" w:uiPriority="71"/>
-    <w:lsdException w:name="Colorful List" w:uiPriority="72"/>
-    <w:lsdException w:name="Colorful Grid" w:uiPriority="73"/>
-    <w:lsdException w:name="Light Shading Accent 1" w:uiPriority="60"/>
-    <w:lsdException w:name="Light List Accent 1" w:uiPriority="61"/>
-    <w:lsdException w:name="Light Grid Accent 1" w:uiPriority="62"/>
-    <w:lsdException w:name="Medium Shading 1 Accent 1" w:uiPriority="63"/>
-    <w:lsdException w:name="Medium Shading 2 Accent 1" w:uiPriority="64"/>
-    <w:lsdException w:name="Medium List 1 Accent 1" w:uiPriority="65"/>
-    <w:lsdException w:name="Revision" w:semiHidden="1"/>
-    <w:lsdException w:name="List Paragraph" w:uiPriority="34" w:qFormat="1"/>
-    <w:lsdException w:name="Quote" w:uiPriority="29" w:qFormat="1"/>
-    <w:lsdException w:name="Intense Quote" w:uiPriority="30" w:qFormat="1"/>
-    <w:lsdException w:name="Medium List 2 Accent 1" w:uiPriority="66"/>
-    <w:lsdException w:name="Medium Grid 1 Accent 1" w:uiPriority="67"/>
-    <w:lsdException w:name="Medium Grid 2 Accent 1" w:uiPriority="68"/>
-    <w:lsdException w:name="Medium Grid 3 Accent 1" w:uiPriority="69"/>
-    <w:lsdException w:name="Dark List Accent 1" w:uiPriority="70"/>
-    <w:lsdException w:name="Colorful Shading Accent 1" w:uiPriority="71"/>
-    <w:lsdException w:name="Colorful List Accent 1" w:uiPriority="72"/>
-    <w:lsdException w:name="Colorful Grid Accent 1" w:uiPriority="73"/>
-    <w:lsdException w:name="Light Shading Accent 2" w:uiPriority="60"/>
-    <w:lsdException w:name="Light List Accent 2" w:uiPriority="61"/>
-    <w:lsdException w:name="Light Grid Accent 2" w:uiPriority="62"/>
-    <w:lsdException w:name="Medium Shading 1 Accent 2" w:uiPriority="63"/>
-    <w:lsdException w:name="Medium Shading 2 Accent 2" w:uiPriority="64"/>
-    <w:lsdException w:name="Medium List 1 Accent 2" w:uiPriority="65"/>
-    <w:lsdException w:name="Medium List 2 Accent 2" w:uiPriority="66"/>
-    <w:lsdException w:name="Medium Grid 1 Accent 2" w:uiPriority="67"/>
-    <w:lsdException w:name="Medium Grid 2 Accent 2" w:uiPriority="68"/>
-    <w:lsdException w:name="Medium Grid 3 Accent 2" w:uiPriority="69"/>
-    <w:lsdException w:name="Dark List Accent 2" w:uiPriority="70"/>
-    <w:lsdException w:name="Colorful Shading Accent 2" w:uiPriority="71"/>
-    <w:lsdException w:name="Colorful List Accent 2" w:uiPriority="72"/>
-    <w:lsdException w:name="Colorful Grid Accent 2" w:uiPriority="73"/>
-    <w:lsdException w:name="Light Shading Accent 3" w:uiPriority="60"/>
-    <w:lsdException w:name="Light List Accent 3" w:uiPriority="61"/>
-    <w:lsdException w:name="Light Grid Accent 3" w:uiPriority="62"/>
-    <w:lsdException w:name="Medium Shading 1 Accent 3" w:uiPriority="63"/>
-    <w:lsdException w:name="Medium Shading 2 Accent 3" w:uiPriority="64"/>
-    <w:lsdException w:name="Medium List 1 Accent 3" w:uiPriority="65"/>
-    <w:lsdException w:name="Medium List 2 Accent 3" w:uiPriority="66"/>
-    <w:lsdException w:name="Medium Grid 1 Accent 3" w:uiPriority="67"/>
-    <w:lsdException w:name="Medium Grid 2 Accent 3" w:uiPriority="68"/>
-    <w:lsdException w:name="Medium Grid 3 Accent 3" w:uiPriority="69"/>
-    <w:lsdException w:name="Dark List Accent 3" w:uiPriority="70"/>
-    <w:lsdException w:name="Colorful Shading Accent 3" w:uiPriority="71"/>
-    <w:lsdException w:name="Colorful List Accent 3" w:uiPriority="72"/>
-    <w:lsdException w:name="Colorful Grid Accent 3" w:uiPriority="73"/>
-    <w:lsdException w:name="Light Shading Accent 4" w:uiPriority="60"/>
-    <w:lsdException w:name="Light List Accent 4" w:uiPriority="61"/>
-    <w:lsdException w:name="Light Grid Accent 4" w:uiPriority="62"/>
-    <w:lsdException w:name="Medium Shading 1 Accent 4" w:uiPriority="63"/>
-    <w:lsdException w:name="Medium Shading 2 Accent 4" w:uiPriority="64"/>
-    <w:lsdException w:name="Medium List 1 Accent 4" w:uiPriority="65"/>
-    <w:lsdException w:name="Medium List 2 Accent 4" w:uiPriority="66"/>
-    <w:lsdException w:name="Medium Grid 1 Accent 4" w:uiPriority="67"/>
-    <w:lsdException w:name="Medium Grid 2 Accent 4" w:uiPriority="68"/>
-    <w:lsdException w:name="Medium Grid 3 Accent 4" w:uiPriority="69"/>
-    <w:lsdException w:name="Dark List Accent 4" w:uiPriority="70"/>
-    <w:lsdException w:name="Colorful Shading Accent 4" w:uiPriority="71"/>
-    <w:lsdException w:name="Colorful List Accent 4" w:uiPriority="72"/>
-    <w:lsdException w:name="Colorful Grid Accent 4" w:uiPriority="73"/>
-    <w:lsdException w:name="Light Shading Accent 5" w:uiPriority="60"/>
-    <w:lsdException w:name="Light List Accent 5" w:uiPriority="61"/>
-    <w:lsdException w:name="Light Grid Accent 5" w:uiPriority="62"/>
-    <w:lsdException w:name="Medium Shading 1 Accent 5" w:uiPriority="63"/>
-    <w:lsdException w:name="Medium Shading 2 Accent 5" w:uiPriority="64"/>
-    <w:lsdException w:name="Medium List 1 Accent 5" w:uiPriority="65"/>
-    <w:lsdException w:name="Medium List 2 Accent 5" w:uiPriority="66"/>
-    <w:lsdException w:name="Medium Grid 1 Accent 5" w:uiPriority="67"/>
-    <w:lsdException w:name="Medium Grid 2 Accent 5" w:uiPriority="68"/>
-    <w:lsdException w:name="Medium Grid 3 Accent 5" w:uiPriority="69"/>
-    <w:lsdException w:name="Dark List Accent 5" w:uiPriority="70"/>
-    <w:lsdException w:name="Colorful Shading Accent 5" w:uiPriority="71"/>
-    <w:lsdException w:name="Colorful List Accent 5" w:uiPriority="72"/>
-    <w:lsdException w:name="Colorful Grid Accent 5" w:uiPriority="73"/>
-    <w:lsdException w:name="Light Shading Accent 6" w:uiPriority="60"/>
-    <w:lsdException w:name="Light List Accent 6" w:uiPriority="61"/>
-    <w:lsdException w:name="Light Grid Accent 6" w:uiPriority="62"/>
-    <w:lsdException w:name="Medium Shading 1 Accent 6" w:uiPriority="63"/>
-    <w:lsdException w:name="Medium Shading 2 Accent 6" w:uiPriority="64"/>
-    <w:lsdException w:name="Medium List 1 Accent 6" w:uiPriority="65"/>
-    <w:lsdException w:name="Medium List 2 Accent 6" w:uiPriority="66"/>
-    <w:lsdException w:name="Medium Grid 1 Accent 6" w:uiPriority="67"/>
-    <w:lsdException w:name="Medium Grid 2 Accent 6" w:uiPriority="68"/>
-    <w:lsdException w:name="Medium Grid 3 Accent 6" w:uiPriority="69"/>
-    <w:lsdException w:name="Dark List Accent 6" w:uiPriority="70"/>
-    <w:lsdException w:name="Colorful Shading Accent 6" w:uiPriority="71"/>
-    <w:lsdException w:name="Colorful List Accent 6" w:uiPriority="72"/>
-    <w:lsdException w:name="Colorful Grid Accent 6" w:uiPriority="73"/>
-    <w:lsdException w:name="Subtle Emphasis" w:uiPriority="19" w:qFormat="1"/>
-    <w:lsdException w:name="Intense Emphasis" w:uiPriority="21" w:qFormat="1"/>
-    <w:lsdException w:name="Subtle Reference" w:uiPriority="31" w:qFormat="1"/>
-    <w:lsdException w:name="Intense Reference" w:uiPriority="32" w:qFormat="1"/>
-    <w:lsdException w:name="Book Title" w:uiPriority="33" w:qFormat="1"/>
-    <w:lsdException w:name="Bibliography" w:semiHidden="1" w:uiPriority="37" w:unhideWhenUsed="1"/>
-    <w:lsdException w:name="TOC Heading" w:semiHidden="1" w:uiPriority="39" w:unhideWhenUsed="1" w:qFormat="1"/>
-    <w:lsdException w:name="Plain Table 1" w:uiPriority="41"/>
-    <w:lsdException w:name="Plain Table 2" w:uiPriority="42"/>
-    <w:lsdException w:name="Plain Table 3" w:uiPriority="43"/>
-    <w:lsdException w:name="Plain Table 4" w:uiPriority="44"/>
-    <w:lsdException w:name="Plain Table 5" w:uiPriority="45"/>
-    <w:lsdException w:name="Grid Table Light" w:uiPriority="40"/>
-    <w:lsdException w:name="Grid Table 1 Light" w:uiPriority="46"/>
-    <w:lsdException w:name="Grid Table 2" w:uiPriority="47"/>
-    <w:lsdException w:name="Grid Table 3" w:uiPriority="48"/>
-    <w:lsdException w:name="Grid Table 4" w:uiPriority="49"/>
-    <w:lsdException w:name="Grid Table 5 Dark" w:uiPriority="50"/>
-    <w:lsdException w:name="Grid Table 6 Colorful" w:uiPriority="51"/>
-    <w:lsdException w:name="Grid Table 7 Colorful" w:uiPriority="52"/>
-    <w:lsdException w:name="Grid Table 1 Light Accent 1" w:uiPriority="46"/>
-    <w:lsdException w:name="Grid Table 2 Accent 1" w:uiPriority="47"/>
-    <w:lsdException w:name="Grid Table 3 Accent 1" w:uiPriority="48"/>
-    <w:lsdException w:name="Grid Table 4 Accent 1" w:uiPriority="49"/>
-    <w:lsdException w:name="Grid Table 5 Dark Accent 1" w:uiPriority="50"/>
-    <w:lsdException w:name="Grid Table 6 Colorful Accent 1" w:uiPriority="51"/>
-    <w:lsdException w:name="Grid Table 7 Colorful Accent 1" w:uiPriority="52"/>
-    <w:lsdException w:name="Grid Table 1 Light Accent 2" w:uiPriority="46"/>
-    <w:lsdException w:name="Grid Table 2 Accent 2" w:uiPriority="47"/>
-    <w:lsdException w:name="Grid Table 3 Accent 2" w:uiPriority="48"/>
-    <w:lsdException w:name="Grid Table 4 Accent 2" w:uiPriority="49"/>
-    <w:lsdException w:name="Grid Table 5 Dark Accent 2" w:uiPriority="50"/>
-    <w:lsdException w:name="Grid Table 6 Colorful Accent 2" w:uiPriority="51"/>
-    <w:lsdException w:name="Grid Table 7 Colorful Accent 2" w:uiPriority="52"/>
-    <w:lsdException w:name="Grid Table 1 Light Accent 3" w:uiPriority="46"/>
-    <w:lsdException w:name="Grid Table 2 Accent 3" w:uiPriority="47"/>
-    <w:lsdException w:name="Grid Table 3 Accent 3" w:uiPriority="48"/>
-    <w:lsdException w:name="Grid Table 4 Accent 3" w:uiPriority="49"/>
-    <w:lsdException w:name="Grid Table 5 Dark Accent 3" w:uiPriority="50"/>
-    <w:lsdException w:name="Grid Table 6 Colorful Accent 3" w:uiPriority="51"/>
-    <w:lsdException w:name="Grid Table 7 Colorful Accent 3" w:uiPriority="52"/>
-    <w:lsdException w:name="Grid Table 1 Light Accent 4" w:uiPriority="46"/>
-    <w:lsdException w:name="Grid Table 2 Accent 4" w:uiPriority="47"/>
-    <w:lsdException w:name="Grid Table 3 Accent 4" w:uiPriority="48"/>
-    <w:lsdException w:name="Grid Table 4 Accent 4" w:uiPriority="49"/>
-    <w:lsdException w:name="Grid Table 5 Dark Accent 4" w:uiPriority="50"/>
-    <w:lsdException w:name="Grid Table 6 Colorful Accent 4" w:uiPriority="51"/>
-    <w:lsdException w:name="Grid Table 7 Colorful Accent 4" w:uiPriority="52"/>
-    <w:lsdException w:name="Grid Table 1 Light Accent 5" w:uiPriority="46"/>
-    <w:lsdException w:name="Grid Table 2 Accent 5" w:uiPriority="47"/>
-    <w:lsdException w:name="Grid Table 3 Accent 5" w:uiPriority="48"/>
-    <w:lsdException w:name="Grid Table 4 Accent 5" w:uiPriority="49"/>
-    <w:lsdException w:name="Grid Table 5 Dark Accent 5" w:uiPriority="50"/>
-    <w:lsdException w:name="Grid Table 6 Colorful Accent 5" w:uiPriority="51"/>
-    <w:lsdException w:name="Grid Table 7 Colorful Accent 5" w:uiPriority="52"/>
-    <w:lsdException w:name="Grid Table 1 Light Accent 6" w:uiPriority="46"/>
-    <w:lsdException w:name="Grid Table 2 Accent 6" w:uiPriority="47"/>
-    <w:lsdException w:name="Grid Table 3 Accent 6" w:uiPriority="48"/>
-    <w:lsdException w:name="Grid Table 4 Accent 6" w:uiPriority="49"/>
-    <w:lsdException w:name="Grid Table 5 Dark Accent 6" w:uiPriority="50"/>
-    <w:lsdException w:name="Grid Table 6 Colorful Accent 6" w:uiPriority="51"/>
-    <w:lsdException w:name="Grid Table 7 Colorful Accent 6" w:uiPriority="52"/>
-    <w:lsdException w:name="List Table 1 Light" w:uiPriority="46"/>
-    <w:lsdException w:name="List Table 2" w:uiPriority="47"/>
-    <w:lsdException w:name="List Table 3" w:uiPriority="48"/>
-    <w:lsdException w:name="List Table 4" w:uiPriority="49"/>
-    <w:lsdException w:name="List Table 5 Dark" w:uiPriority="50"/>
-    <w:lsdException w:name="List Table 6 Colorful" w:uiPriority="51"/>
-    <w:lsdException w:name="List Table 7 Colorful" w:uiPriority="52"/>
-    <w:lsdException w:name="List Table 1 Light Accent 1" w:uiPriority="46"/>
-    <w:lsdException w:name="List Table 2 Accent 1" w:uiPriority="47"/>
-    <w:lsdException w:name="List Table 3 Accent 1" w:uiPriority="48"/>
-    <w:lsdException w:name="List Table 4 Accent 1" w:uiPriority="49"/>
-    <w:lsdException w:name="List Table 5 Dark Accent 1" w:uiPriority="50"/>
-    <w:lsdException w:name="List Table 6 Colorful Accent 1" w:uiPriority="51"/>
-    <w:lsdException w:name="List Table 7 Colorful Accent 1" w:uiPriority="52"/>
-    <w:lsdException w:name="List Table 1 Light Accent 2" w:uiPriority="46"/>
-    <w:lsdException w:name="List Table 2 Accent 2" w:uiPriority="47"/>
-    <w:lsdException w:name="List Table 3 Accent 2" w:uiPriority="48"/>
-    <w:lsdException w:name="List Table 4 Accent 2" w:uiPriority="49"/>
-    <w:lsdException w:name="List Table 5 Dark Accent 2" w:uiPriority="50"/>
-    <w:lsdException w:name="List Table 6 Colorful Accent 2" w:uiPriority="51"/>
-    <w:lsdException w:name="List Table 7 Colorful Accent 2" w:uiPriority="52"/>
-    <w:lsdException w:name="List Table 1 Light Accent 3" w:uiPriority="46"/>
-    <w:lsdException w:name="List Table 2 Accent 3" w:uiPriority="47"/>
-    <w:lsdException w:name="List Table 3 Accent 3" w:uiPriority="48"/>
-    <w:lsdException w:name="List Table 4 Accent 3" w:uiPriority="49"/>
-    <w:lsdException w:name="List Table 5 Dark Accent 3" w:uiPriority="50"/>
-    <w:lsdException w:name="List Table 6 Colorful Accent 3" w:uiPriority="51"/>
-    <w:lsdException w:name="List Table 7 Colorful Accent 3" w:uiPriority="52"/>
-    <w:lsdException w:name="List Table 1 Light Accent 4" w:uiPriority="46"/>
-    <w:lsdException w:name="List Table 2 Accent 4" w:uiPriority="47"/>
-    <w:lsdException w:name="List Table 3 Accent 4" w:uiPriority="48"/>
-    <w:lsdException w:name="List Table 4 Accent 4" w:uiPriority="49"/>
-    <w:lsdException w:name="List Table 5 Dark Accent 4" w:uiPriority="50"/>
-    <w:lsdException w:name="List Table 6 Colorful Accent 4" w:uiPriority="51"/>
-    <w:lsdException w:name="List Table 7 Colorful Accent 4" w:uiPriority="52"/>
-    <w:lsdException w:name="List Table 1 Light Accent 5" w:uiPriority="46"/>
-    <w:lsdException w:name="List Table 2 Accent 5" w:uiPriority="47"/>
-    <w:lsdException w:name="List Table 3 Accent 5" w:uiPriority="48"/>
-    <w:lsdException w:name="List Table 4 Accent 5" w:uiPriority="49"/>
-    <w:lsdException w:name="List Table 5 Dark Accent 5" w:uiPriority="50"/>
-    <w:lsdException w:name="List Table 6 Colorful Accent 5" w:uiPriority="51"/>
-    <w:lsdException w:name="List Table 7 Colorful Accent 5" w:uiPriority="52"/>
-    <w:lsdException w:name="List Table 1 Light Accent 6" w:uiPriority="46"/>
-    <w:lsdException w:name="List Table 2 Accent 6" w:uiPriority="47"/>
-    <w:lsdException w:name="List Table 3 Accent 6" w:uiPriority="48"/>
-    <w:lsdException w:name="List Table 4 Accent 6" w:uiPriority="49"/>
-    <w:lsdException w:name="List Table 5 Dark Accent 6" w:uiPriority="50"/>
-    <w:lsdException w:name="List Table 6 Colorful Accent 6" w:uiPriority="51"/>
-    <w:lsdException w:name="List Table 7 Colorful Accent 6" w:uiPriority="52"/>
+  <w:latentStyles w:defLockedState="0" w:defUIPriority="99" w:defSemiHidden="1" w:defUnhideWhenUsed="1" w:defQFormat="0" w:count="267">
+    <w:lsdException w:name="Normal" w:semiHidden="0" w:uiPriority="0" w:unhideWhenUsed="0" w:qFormat="1"/>
+    <w:lsdException w:name="heading 1" w:semiHidden="0" w:uiPriority="9" w:unhideWhenUsed="0" w:qFormat="1"/>
+    <w:lsdException w:name="heading 2" w:uiPriority="9" w:qFormat="1"/>
+    <w:lsdException w:name="heading 3" w:uiPriority="9" w:qFormat="1"/>
+    <w:lsdException w:name="heading 4" w:uiPriority="9" w:qFormat="1"/>
+    <w:lsdException w:name="heading 5" w:uiPriority="9" w:qFormat="1"/>
+    <w:lsdException w:name="heading 6" w:uiPriority="9" w:qFormat="1"/>
+    <w:lsdException w:name="heading 7" w:uiPriority="9" w:qFormat="1"/>
+    <w:lsdException w:name="heading 8" w:uiPriority="9" w:qFormat="1"/>
+    <w:lsdException w:name="heading 9" w:uiPriority="9" w:qFormat="1"/>
+    <w:lsdException w:name="toc 1" w:uiPriority="39"/>
+    <w:lsdException w:name="toc 2" w:uiPriority="39"/>
+    <w:lsdException w:name="toc 3" w:uiPriority="39"/>
+    <w:lsdException w:name="toc 4" w:uiPriority="39"/>
+    <w:lsdException w:name="toc 5" w:uiPriority="39"/>
+    <w:lsdException w:name="toc 6" w:uiPriority="39"/>
+    <w:lsdException w:name="toc 7" w:uiPriority="39"/>
+    <w:lsdException w:name="toc 8" w:uiPriority="39"/>
+    <w:lsdException w:name="toc 9" w:uiPriority="39"/>
+    <w:lsdException w:name="caption" w:uiPriority="35" w:qFormat="1"/>
+    <w:lsdException w:name="Title" w:semiHidden="0" w:uiPriority="10" w:unhideWhenUsed="0" w:qFormat="1"/>
+    <w:lsdException w:name="Default Paragraph Font" w:uiPriority="1"/>
+    <w:lsdException w:name="Subtitle" w:semiHidden="0" w:uiPriority="11" w:unhideWhenUsed="0" w:qFormat="1"/>
+    <w:lsdException w:name="Strong" w:semiHidden="0" w:uiPriority="22" w:unhideWhenUsed="0" w:qFormat="1"/>
+    <w:lsdException w:name="Emphasis" w:semiHidden="0" w:uiPriority="20" w:unhideWhenUsed="0" w:qFormat="1"/>
+    <w:lsdException w:name="Table Grid" w:semiHidden="0" w:uiPriority="39" w:unhideWhenUsed="0"/>
+    <w:lsdException w:name="Placeholder Text" w:unhideWhenUsed="0"/>
+    <w:lsdException w:name="No Spacing" w:semiHidden="0" w:uiPriority="1" w:unhideWhenUsed="0" w:qFormat="1"/>
+    <w:lsdException w:name="Light Shading" w:semiHidden="0" w:uiPriority="60" w:unhideWhenUsed="0"/>
+    <w:lsdException w:name="Light List" w:semiHidden="0" w:uiPriority="61" w:unhideWhenUsed="0"/>
+    <w:lsdException w:name="Light Grid" w:semiHidden="0" w:uiPriority="62" w:unhideWhenUsed="0"/>
+    <w:lsdException w:name="Medium Shading 1" w:semiHidden="0" w:uiPriority="63" w:unhideWhenUsed="0"/>
+    <w:lsdException w:name="Medium Shading 2" w:semiHidden="0" w:uiPriority="64" w:unhideWhenUsed="0"/>
+    <w:lsdException w:name="Medium List 1" w:semiHidden="0" w:uiPriority="65" w:unhideWhenUsed="0"/>
+    <w:lsdException w:name="Medium List 2" w:semiHidden="0" w:uiPriority="66" w:unhideWhenUsed="0"/>
+    <w:lsdException w:name="Medium Grid 1" w:semiHidden="0" w:uiPriority="67" w:unhideWhenUsed="0"/>
+    <w:lsdException w:name="Medium Grid 2" w:semiHidden="0" w:uiPriority="68" w:unhideWhenUsed="0"/>
+    <w:lsdException w:name="Medium Grid 3" w:semiHidden="0" w:uiPriority="69" w:unhideWhenUsed="0"/>
+    <w:lsdException w:name="Dark List" w:semiHidden="0" w:uiPriority="70" w:unhideWhenUsed="0"/>
+    <w:lsdException w:name="Colorful Shading" w:semiHidden="0" w:uiPriority="71" w:unhideWhenUsed="0"/>
+    <w:lsdException w:name="Colorful List" w:semiHidden="0" w:uiPriority="72" w:unhideWhenUsed="0"/>
+    <w:lsdException w:name="Colorful Grid" w:semiHidden="0" w:uiPriority="73" w:unhideWhenUsed="0"/>
+    <w:lsdException w:name="Light Shading Accent 1" w:semiHidden="0" w:uiPriority="60" w:unhideWhenUsed="0"/>
+    <w:lsdException w:name="Light List Accent 1" w:semiHidden="0" w:uiPriority="61" w:unhideWhenUsed="0"/>
+    <w:lsdException w:name="Light Grid Accent 1" w:semiHidden="0" w:uiPriority="62" w:unhideWhenUsed="0"/>
+    <w:lsdException w:name="Medium Shading 1 Accent 1" w:semiHidden="0" w:uiPriority="63" w:unhideWhenUsed="0"/>
+    <w:lsdException w:name="Medium Shading 2 Accent 1" w:semiHidden="0" w:uiPriority="64" w:unhideWhenUsed="0"/>
+    <w:lsdException w:name="Medium List 1 Accent 1" w:semiHidden="0" w:uiPriority="65" w:unhideWhenUsed="0"/>
+    <w:lsdException w:name="Revision" w:unhideWhenUsed="0"/>
+    <w:lsdException w:name="List Paragraph" w:semiHidden="0" w:uiPriority="34" w:unhideWhenUsed="0" w:qFormat="1"/>
+    <w:lsdException w:name="Quote" w:semiHidden="0" w:uiPriority="29" w:unhideWhenUsed="0" w:qFormat="1"/>
+    <w:lsdException w:name="Intense Quote" w:semiHidden="0" w:uiPriority="30" w:unhideWhenUsed="0" w:qFormat="1"/>
+    <w:lsdException w:name="Medium List 2 Accent 1" w:semiHidden="0" w:uiPriority="66" w:unhideWhenUsed="0"/>
+    <w:lsdException w:name="Medium Grid 1 Accent 1" w:semiHidden="0" w:uiPriority="67" w:unhideWhenUsed="0"/>
+    <w:lsdException w:name="Medium Grid 2 Accent 1" w:semiHidden="0" w:uiPriority="68" w:unhideWhenUsed="0"/>
+    <w:lsdException w:name="Medium Grid 3 Accent 1" w:semiHidden="0" w:uiPriority="69" w:unhideWhenUsed="0"/>
+    <w:lsdException w:name="Dark List Accent 1" w:semiHidden="0" w:uiPriority="70" w:unhideWhenUsed="0"/>
+    <w:lsdException w:name="Colorful Shading Accent 1" w:semiHidden="0" w:uiPriority="71" w:unhideWhenUsed="0"/>
+    <w:lsdException w:name="Colorful List Accent 1" w:semiHidden="0" w:uiPriority="72" w:unhideWhenUsed="0"/>
+    <w:lsdException w:name="Colorful Grid Accent 1" w:semiHidden="0" w:uiPriority="73" w:unhideWhenUsed="0"/>
+    <w:lsdException w:name="Light Shading Accent 2" w:semiHidden="0" w:uiPriority="60" w:unhideWhenUsed="0"/>
+    <w:lsdException w:name="Light List Accent 2" w:semiHidden="0" w:uiPriority="61" w:unhideWhenUsed="0"/>
+    <w:lsdException w:name="Light Grid Accent 2" w:semiHidden="0" w:uiPriority="62" w:unhideWhenUsed="0"/>
+    <w:lsdException w:name="Medium Shading 1 Accent 2" w:semiHidden="0" w:uiPriority="63" w:unhideWhenUsed="0"/>
+    <w:lsdException w:name="Medium Shading 2 Accent 2" w:semiHidden="0" w:uiPriority="64" w:unhideWhenUsed="0"/>
+    <w:lsdException w:name="Medium List 1 Accent 2" w:semiHidden="0" w:uiPriority="65" w:unhideWhenUsed="0"/>
+    <w:lsdException w:name="Medium List 2 Accent 2" w:semiHidden="0" w:uiPriority="66" w:unhideWhenUsed="0"/>
+    <w:lsdException w:name="Medium Grid 1 Accent 2" w:semiHidden="0" w:uiPriority="67" w:unhideWhenUsed="0"/>
+    <w:lsdException w:name="Medium Grid 2 Accent 2" w:semiHidden="0" w:uiPriority="68" w:unhideWhenUsed="0"/>
+    <w:lsdException w:name="Medium Grid 3 Accent 2" w:semiHidden="0" w:uiPriority="69" w:unhideWhenUsed="0"/>
+    <w:lsdException w:name="Dark List Accent 2" w:semiHidden="0" w:uiPriority="70" w:unhideWhenUsed="0"/>
+    <w:lsdException w:name="Colorful Shading Accent 2" w:semiHidden="0" w:uiPriority="71" w:unhideWhenUsed="0"/>
+    <w:lsdException w:name="Colorful List Accent 2" w:semiHidden="0" w:uiPriority="72" w:unhideWhenUsed="0"/>
+    <w:lsdException w:name="Colorful Grid Accent 2" w:semiHidden="0" w:uiPriority="73" w:unhideWhenUsed="0"/>
+    <w:lsdException w:name="Light Shading Accent 3" w:semiHidden="0" w:uiPriority="60" w:unhideWhenUsed="0"/>
+    <w:lsdException w:name="Light List Accent 3" w:semiHidden="0" w:uiPriority="61" w:unhideWhenUsed="0"/>
+    <w:lsdException w:name="Light Grid Accent 3" w:semiHidden="0" w:uiPriority="62" w:unhideWhenUsed="0"/>
+    <w:lsdException w:name="Medium Shading 1 Accent 3" w:semiHidden="0" w:uiPriority="63" w:unhideWhenUsed="0"/>
+    <w:lsdException w:name="Medium Shading 2 Accent 3" w:semiHidden="0" w:uiPriority="64" w:unhideWhenUsed="0"/>
+    <w:lsdException w:name="Medium List 1 Accent 3" w:semiHidden="0" w:uiPriority="65" w:unhideWhenUsed="0"/>
+    <w:lsdException w:name="Medium List 2 Accent 3" w:semiHidden="0" w:uiPriority="66" w:unhideWhenUsed="0"/>
+    <w:lsdException w:name="Medium Grid 1 Accent 3" w:semiHidden="0" w:uiPriority="67" w:unhideWhenUsed="0"/>
+    <w:lsdException w:name="Medium Grid 2 Accent 3" w:semiHidden="0" w:uiPriority="68" w:unhideWhenUsed="0"/>
+    <w:lsdException w:name="Medium Grid 3 Accent 3" w:semiHidden="0" w:uiPriority="69" w:unhideWhenUsed="0"/>
+    <w:lsdException w:name="Dark List Accent 3" w:semiHidden="0" w:uiPriority="70" w:unhideWhenUsed="0"/>
+    <w:lsdException w:name="Colorful Shading Accent 3" w:semiHidden="0" w:uiPriority="71" w:unhideWhenUsed="0"/>
+    <w:lsdException w:name="Colorful List Accent 3" w:semiHidden="0" w:uiPriority="72" w:unhideWhenUsed="0"/>
+    <w:lsdException w:name="Colorful Grid Accent 3" w:semiHidden="0" w:uiPriority="73" w:unhideWhenUsed="0"/>
+    <w:lsdException w:name="Light Shading Accent 4" w:semiHidden="0" w:uiPriority="60" w:unhideWhenUsed="0"/>
+    <w:lsdException w:name="Light List Accent 4" w:semiHidden="0" w:uiPriority="61" w:unhideWhenUsed="0"/>
+    <w:lsdException w:name="Light Grid Accent 4" w:semiHidden="0" w:uiPriority="62" w:unhideWhenUsed="0"/>
+    <w:lsdException w:name="Medium Shading 1 Accent 4" w:semiHidden="0" w:uiPriority="63" w:unhideWhenUsed="0"/>
+    <w:lsdException w:name="Medium Shading 2 Accent 4" w:semiHidden="0" w:uiPriority="64" w:unhideWhenUsed="0"/>
+    <w:lsdException w:name="Medium List 1 Accent 4" w:semiHidden="0" w:uiPriority="65" w:unhideWhenUsed="0"/>
+    <w:lsdException w:name="Medium List 2 Accent 4" w:semiHidden="0" w:uiPriority="66" w:unhideWhenUsed="0"/>
+    <w:lsdException w:name="Medium Grid 1 Accent 4" w:semiHidden="0" w:uiPriority="67" w:unhideWhenUsed="0"/>
+    <w:lsdException w:name="Medium Grid 2 Accent 4" w:semiHidden="0" w:uiPriority="68" w:unhideWhenUsed="0"/>
+    <w:lsdException w:name="Medium Grid 3 Accent 4" w:semiHidden="0" w:uiPriority="69" w:unhideWhenUsed="0"/>
+    <w:lsdException w:name="Dark List Accent 4" w:semiHidden="0" w:uiPriority="70" w:unhideWhenUsed="0"/>
+    <w:lsdException w:name="Colorful Shading Accent 4" w:semiHidden="0" w:uiPriority="71" w:unhideWhenUsed="0"/>
+    <w:lsdException w:name="Colorful List Accent 4" w:semiHidden="0" w:uiPriority="72" w:unhideWhenUsed="0"/>
+    <w:lsdException w:name="Colorful Grid Accent 4" w:semiHidden="0" w:uiPriority="73" w:unhideWhenUsed="0"/>
+    <w:lsdException w:name="Light Shading Accent 5" w:semiHidden="0" w:uiPriority="60" w:unhideWhenUsed="0"/>
+    <w:lsdException w:name="Light List Accent 5" w:semiHidden="0" w:uiPriority="61" w:unhideWhenUsed="0"/>
+    <w:lsdException w:name="Light Grid Accent 5" w:semiHidden="0" w:uiPriority="62" w:unhideWhenUsed="0"/>
+    <w:lsdException w:name="Medium Shading 1 Accent 5" w:semiHidden="0" w:uiPriority="63" w:unhideWhenUsed="0"/>
+    <w:lsdException w:name="Medium Shading 2 Accent 5" w:semiHidden="0" w:uiPriority="64" w:unhideWhenUsed="0"/>
+    <w:lsdException w:name="Medium List 1 Accent 5" w:semiHidden="0" w:uiPriority="65" w:unhideWhenUsed="0"/>
+    <w:lsdException w:name="Medium List 2 Accent 5" w:semiHidden="0" w:uiPriority="66" w:unhideWhenUsed="0"/>
+    <w:lsdException w:name="Medium Grid 1 Accent 5" w:semiHidden="0" w:uiPriority="67" w:unhideWhenUsed="0"/>
+    <w:lsdException w:name="Medium Grid 2 Accent 5" w:semiHidden="0" w:uiPriority="68" w:unhideWhenUsed="0"/>
+    <w:lsdException w:name="Medium Grid 3 Accent 5" w:semiHidden="0" w:uiPriority="69" w:unhideWhenUsed="0"/>
+    <w:lsdException w:name="Dark List Accent 5" w:semiHidden="0" w:uiPriority="70" w:unhideWhenUsed="0"/>
+    <w:lsdException w:name="Colorful Shading Accent 5" w:semiHidden="0" w:uiPriority="71" w:unhideWhenUsed="0"/>
+    <w:lsdException w:name="Colorful List Accent 5" w:semiHidden="0" w:uiPriority="72" w:unhideWhenUsed="0"/>
+    <w:lsdException w:name="Colorful Grid Accent 5" w:semiHidden="0" w:uiPriority="73" w:unhideWhenUsed="0"/>
+    <w:lsdException w:name="Light Shading Accent 6" w:semiHidden="0" w:uiPriority="60" w:unhideWhenUsed="0"/>
+    <w:lsdException w:name="Light List Accent 6" w:semiHidden="0" w:uiPriority="61" w:unhideWhenUsed="0"/>
+    <w:lsdException w:name="Light Grid Accent 6" w:semiHidden="0" w:uiPriority="62" w:unhideWhenUsed="0"/>
+    <w:lsdException w:name="Medium Shading 1 Accent 6" w:semiHidden="0" w:uiPriority="63" w:unhideWhenUsed="0"/>
+    <w:lsdException w:name="Medium Shading 2 Accent 6" w:semiHidden="0" w:uiPriority="64" w:unhideWhenUsed="0"/>
+    <w:lsdException w:name="Medium List 1 Accent 6" w:semiHidden="0" w:uiPriority="65" w:unhideWhenUsed="0"/>
+    <w:lsdException w:name="Medium List 2 Accent 6" w:semiHidden="0" w:uiPriority="66" w:unhideWhenUsed="0"/>
+    <w:lsdException w:name="Medium Grid 1 Accent 6" w:semiHidden="0" w:uiPriority="67" w:unhideWhenUsed="0"/>
+    <w:lsdException w:name="Medium Grid 2 Accent 6" w:semiHidden="0" w:uiPriority="68" w:unhideWhenUsed="0"/>
+    <w:lsdException w:name="Medium Grid 3 Accent 6" w:semiHidden="0" w:uiPriority="69" w:unhideWhenUsed="0"/>
+    <w:lsdException w:name="Dark List Accent 6" w:semiHidden="0" w:uiPriority="70" w:unhideWhenUsed="0"/>
+    <w:lsdException w:name="Colorful Shading Accent 6" w:semiHidden="0" w:uiPriority="71" w:unhideWhenUsed="0"/>
+    <w:lsdException w:name="Colorful List Accent 6" w:semiHidden="0" w:uiPriority="72" w:unhideWhenUsed="0"/>
+    <w:lsdException w:name="Colorful Grid Accent 6" w:semiHidden="0" w:uiPriority="73" w:unhideWhenUsed="0"/>
+    <w:lsdException w:name="Subtle Emphasis" w:semiHidden="0" w:uiPriority="19" w:unhideWhenUsed="0" w:qFormat="1"/>
+    <w:lsdException w:name="Intense Emphasis" w:semiHidden="0" w:uiPriority="21" w:unhideWhenUsed="0" w:qFormat="1"/>
+    <w:lsdException w:name="Subtle Reference" w:semiHidden="0" w:uiPriority="31" w:unhideWhenUsed="0" w:qFormat="1"/>
+    <w:lsdException w:name="Intense Reference" w:semiHidden="0" w:uiPriority="32" w:unhideWhenUsed="0" w:qFormat="1"/>
+    <w:lsdException w:name="Book Title" w:semiHidden="0" w:uiPriority="33" w:unhideWhenUsed="0" w:qFormat="1"/>
+    <w:lsdException w:name="Bibliography" w:uiPriority="37"/>
+    <w:lsdException w:name="TOC Heading" w:uiPriority="39" w:qFormat="1"/>
   </w:latentStyles>
   <w:style w:type="paragraph" w:default="1" w:styleId="Normal">
     <w:name w:val="Normal"/>
@@ -7400,6 +6773,603 @@
       <w:lang w:val="en-US" w:eastAsia="nb-NO"/>
     </w:rPr>
   </w:style>
+  <w:style w:type="paragraph" w:styleId="BalloonText">
+    <w:name w:val="Balloon Text"/>
+    <w:basedOn w:val="Normal"/>
+    <w:link w:val="BalloonTextChar"/>
+    <w:uiPriority w:val="99"/>
+    <w:semiHidden/>
+    <w:unhideWhenUsed/>
+    <w:rsid w:val="008B3834"/>
+    <w:pPr>
+      <w:spacing w:before="0" w:after="0" w:line="240" w:lineRule="auto"/>
+    </w:pPr>
+    <w:rPr>
+      <w:rFonts w:ascii="Tahoma" w:hAnsi="Tahoma" w:cs="Tahoma"/>
+      <w:sz w:val="16"/>
+      <w:szCs w:val="16"/>
+    </w:rPr>
+  </w:style>
+  <w:style w:type="character" w:customStyle="1" w:styleId="BalloonTextChar">
+    <w:name w:val="Balloon Text Char"/>
+    <w:basedOn w:val="DefaultParagraphFont"/>
+    <w:link w:val="BalloonText"/>
+    <w:uiPriority w:val="99"/>
+    <w:semiHidden/>
+    <w:rsid w:val="008B3834"/>
+    <w:rPr>
+      <w:rFonts w:ascii="Tahoma" w:eastAsia="Times New Roman" w:hAnsi="Tahoma" w:cs="Tahoma"/>
+      <w:color w:val="333333"/>
+      <w:sz w:val="16"/>
+      <w:szCs w:val="16"/>
+      <w:lang w:val="en-US" w:eastAsia="nb-NO"/>
+    </w:rPr>
+  </w:style>
+</w:styles>
+</file>
+
+<file path=word/stylesWithEffects.xml><?xml version="1.0" encoding="utf-8"?>
+<w:styles xmlns:wpc="http://schemas.microsoft.com/office/word/2010/wordprocessingCanvas" xmlns:mc="http://schemas.openxmlformats.org/markup-compatibility/2006" xmlns:o="urn:schemas-microsoft-com:office:office" xmlns:r="http://schemas.openxmlformats.org/officeDocument/2006/relationships" xmlns:m="http://schemas.openxmlformats.org/officeDocument/2006/math" xmlns:v="urn:schemas-microsoft-com:vml" xmlns:wp14="http://schemas.microsoft.com/office/word/2010/wordprocessingDrawing" xmlns:wp="http://schemas.openxmlformats.org/drawingml/2006/wordprocessingDrawing" xmlns:w10="urn:schemas-microsoft-com:office:word" xmlns:w="http://schemas.openxmlformats.org/wordprocessingml/2006/main" xmlns:w14="http://schemas.microsoft.com/office/word/2010/wordml" xmlns:wpg="http://schemas.microsoft.com/office/word/2010/wordprocessingGroup" xmlns:wpi="http://schemas.microsoft.com/office/word/2010/wordprocessingInk" xmlns:wne="http://schemas.microsoft.com/office/word/2006/wordml" xmlns:wps="http://schemas.microsoft.com/office/word/2010/wordprocessingShape" mc:Ignorable="w14 wp14">
+  <w:docDefaults>
+    <w:rPrDefault>
+      <w:rPr>
+        <w:rFonts w:asciiTheme="minorHAnsi" w:eastAsiaTheme="minorHAnsi" w:hAnsiTheme="minorHAnsi" w:cstheme="minorBidi"/>
+        <w:sz w:val="22"/>
+        <w:szCs w:val="22"/>
+        <w:lang w:val="nb-NO" w:eastAsia="en-US" w:bidi="ar-SA"/>
+      </w:rPr>
+    </w:rPrDefault>
+    <w:pPrDefault>
+      <w:pPr>
+        <w:spacing w:after="160" w:line="259" w:lineRule="auto"/>
+      </w:pPr>
+    </w:pPrDefault>
+  </w:docDefaults>
+  <w:latentStyles w:defLockedState="0" w:defUIPriority="99" w:defSemiHidden="1" w:defUnhideWhenUsed="1" w:defQFormat="0" w:count="267">
+    <w:lsdException w:name="Normal" w:semiHidden="0" w:uiPriority="0" w:unhideWhenUsed="0" w:qFormat="1"/>
+    <w:lsdException w:name="heading 1" w:semiHidden="0" w:uiPriority="9" w:unhideWhenUsed="0" w:qFormat="1"/>
+    <w:lsdException w:name="heading 2" w:uiPriority="9" w:qFormat="1"/>
+    <w:lsdException w:name="heading 3" w:uiPriority="9" w:qFormat="1"/>
+    <w:lsdException w:name="heading 4" w:uiPriority="9" w:qFormat="1"/>
+    <w:lsdException w:name="heading 5" w:uiPriority="9" w:qFormat="1"/>
+    <w:lsdException w:name="heading 6" w:uiPriority="9" w:qFormat="1"/>
+    <w:lsdException w:name="heading 7" w:uiPriority="9" w:qFormat="1"/>
+    <w:lsdException w:name="heading 8" w:uiPriority="9" w:qFormat="1"/>
+    <w:lsdException w:name="heading 9" w:uiPriority="9" w:qFormat="1"/>
+    <w:lsdException w:name="toc 1" w:uiPriority="39"/>
+    <w:lsdException w:name="toc 2" w:uiPriority="39"/>
+    <w:lsdException w:name="toc 3" w:uiPriority="39"/>
+    <w:lsdException w:name="toc 4" w:uiPriority="39"/>
+    <w:lsdException w:name="toc 5" w:uiPriority="39"/>
+    <w:lsdException w:name="toc 6" w:uiPriority="39"/>
+    <w:lsdException w:name="toc 7" w:uiPriority="39"/>
+    <w:lsdException w:name="toc 8" w:uiPriority="39"/>
+    <w:lsdException w:name="toc 9" w:uiPriority="39"/>
+    <w:lsdException w:name="caption" w:uiPriority="35" w:qFormat="1"/>
+    <w:lsdException w:name="Title" w:semiHidden="0" w:uiPriority="10" w:unhideWhenUsed="0" w:qFormat="1"/>
+    <w:lsdException w:name="Default Paragraph Font" w:uiPriority="1"/>
+    <w:lsdException w:name="Subtitle" w:semiHidden="0" w:uiPriority="11" w:unhideWhenUsed="0" w:qFormat="1"/>
+    <w:lsdException w:name="Strong" w:semiHidden="0" w:uiPriority="22" w:unhideWhenUsed="0" w:qFormat="1"/>
+    <w:lsdException w:name="Emphasis" w:semiHidden="0" w:uiPriority="20" w:unhideWhenUsed="0" w:qFormat="1"/>
+    <w:lsdException w:name="Table Grid" w:semiHidden="0" w:uiPriority="39" w:unhideWhenUsed="0"/>
+    <w:lsdException w:name="Placeholder Text" w:unhideWhenUsed="0"/>
+    <w:lsdException w:name="No Spacing" w:semiHidden="0" w:uiPriority="1" w:unhideWhenUsed="0" w:qFormat="1"/>
+    <w:lsdException w:name="Light Shading" w:semiHidden="0" w:uiPriority="60" w:unhideWhenUsed="0"/>
+    <w:lsdException w:name="Light List" w:semiHidden="0" w:uiPriority="61" w:unhideWhenUsed="0"/>
+    <w:lsdException w:name="Light Grid" w:semiHidden="0" w:uiPriority="62" w:unhideWhenUsed="0"/>
+    <w:lsdException w:name="Medium Shading 1" w:semiHidden="0" w:uiPriority="63" w:unhideWhenUsed="0"/>
+    <w:lsdException w:name="Medium Shading 2" w:semiHidden="0" w:uiPriority="64" w:unhideWhenUsed="0"/>
+    <w:lsdException w:name="Medium List 1" w:semiHidden="0" w:uiPriority="65" w:unhideWhenUsed="0"/>
+    <w:lsdException w:name="Medium List 2" w:semiHidden="0" w:uiPriority="66" w:unhideWhenUsed="0"/>
+    <w:lsdException w:name="Medium Grid 1" w:semiHidden="0" w:uiPriority="67" w:unhideWhenUsed="0"/>
+    <w:lsdException w:name="Medium Grid 2" w:semiHidden="0" w:uiPriority="68" w:unhideWhenUsed="0"/>
+    <w:lsdException w:name="Medium Grid 3" w:semiHidden="0" w:uiPriority="69" w:unhideWhenUsed="0"/>
+    <w:lsdException w:name="Dark List" w:semiHidden="0" w:uiPriority="70" w:unhideWhenUsed="0"/>
+    <w:lsdException w:name="Colorful Shading" w:semiHidden="0" w:uiPriority="71" w:unhideWhenUsed="0"/>
+    <w:lsdException w:name="Colorful List" w:semiHidden="0" w:uiPriority="72" w:unhideWhenUsed="0"/>
+    <w:lsdException w:name="Colorful Grid" w:semiHidden="0" w:uiPriority="73" w:unhideWhenUsed="0"/>
+    <w:lsdException w:name="Light Shading Accent 1" w:semiHidden="0" w:uiPriority="60" w:unhideWhenUsed="0"/>
+    <w:lsdException w:name="Light List Accent 1" w:semiHidden="0" w:uiPriority="61" w:unhideWhenUsed="0"/>
+    <w:lsdException w:name="Light Grid Accent 1" w:semiHidden="0" w:uiPriority="62" w:unhideWhenUsed="0"/>
+    <w:lsdException w:name="Medium Shading 1 Accent 1" w:semiHidden="0" w:uiPriority="63" w:unhideWhenUsed="0"/>
+    <w:lsdException w:name="Medium Shading 2 Accent 1" w:semiHidden="0" w:uiPriority="64" w:unhideWhenUsed="0"/>
+    <w:lsdException w:name="Medium List 1 Accent 1" w:semiHidden="0" w:uiPriority="65" w:unhideWhenUsed="0"/>
+    <w:lsdException w:name="Revision" w:unhideWhenUsed="0"/>
+    <w:lsdException w:name="List Paragraph" w:semiHidden="0" w:uiPriority="34" w:unhideWhenUsed="0" w:qFormat="1"/>
+    <w:lsdException w:name="Quote" w:semiHidden="0" w:uiPriority="29" w:unhideWhenUsed="0" w:qFormat="1"/>
+    <w:lsdException w:name="Intense Quote" w:semiHidden="0" w:uiPriority="30" w:unhideWhenUsed="0" w:qFormat="1"/>
+    <w:lsdException w:name="Medium List 2 Accent 1" w:semiHidden="0" w:uiPriority="66" w:unhideWhenUsed="0"/>
+    <w:lsdException w:name="Medium Grid 1 Accent 1" w:semiHidden="0" w:uiPriority="67" w:unhideWhenUsed="0"/>
+    <w:lsdException w:name="Medium Grid 2 Accent 1" w:semiHidden="0" w:uiPriority="68" w:unhideWhenUsed="0"/>
+    <w:lsdException w:name="Medium Grid 3 Accent 1" w:semiHidden="0" w:uiPriority="69" w:unhideWhenUsed="0"/>
+    <w:lsdException w:name="Dark List Accent 1" w:semiHidden="0" w:uiPriority="70" w:unhideWhenUsed="0"/>
+    <w:lsdException w:name="Colorful Shading Accent 1" w:semiHidden="0" w:uiPriority="71" w:unhideWhenUsed="0"/>
+    <w:lsdException w:name="Colorful List Accent 1" w:semiHidden="0" w:uiPriority="72" w:unhideWhenUsed="0"/>
+    <w:lsdException w:name="Colorful Grid Accent 1" w:semiHidden="0" w:uiPriority="73" w:unhideWhenUsed="0"/>
+    <w:lsdException w:name="Light Shading Accent 2" w:semiHidden="0" w:uiPriority="60" w:unhideWhenUsed="0"/>
+    <w:lsdException w:name="Light List Accent 2" w:semiHidden="0" w:uiPriority="61" w:unhideWhenUsed="0"/>
+    <w:lsdException w:name="Light Grid Accent 2" w:semiHidden="0" w:uiPriority="62" w:unhideWhenUsed="0"/>
+    <w:lsdException w:name="Medium Shading 1 Accent 2" w:semiHidden="0" w:uiPriority="63" w:unhideWhenUsed="0"/>
+    <w:lsdException w:name="Medium Shading 2 Accent 2" w:semiHidden="0" w:uiPriority="64" w:unhideWhenUsed="0"/>
+    <w:lsdException w:name="Medium List 1 Accent 2" w:semiHidden="0" w:uiPriority="65" w:unhideWhenUsed="0"/>
+    <w:lsdException w:name="Medium List 2 Accent 2" w:semiHidden="0" w:uiPriority="66" w:unhideWhenUsed="0"/>
+    <w:lsdException w:name="Medium Grid 1 Accent 2" w:semiHidden="0" w:uiPriority="67" w:unhideWhenUsed="0"/>
+    <w:lsdException w:name="Medium Grid 2 Accent 2" w:semiHidden="0" w:uiPriority="68" w:unhideWhenUsed="0"/>
+    <w:lsdException w:name="Medium Grid 3 Accent 2" w:semiHidden="0" w:uiPriority="69" w:unhideWhenUsed="0"/>
+    <w:lsdException w:name="Dark List Accent 2" w:semiHidden="0" w:uiPriority="70" w:unhideWhenUsed="0"/>
+    <w:lsdException w:name="Colorful Shading Accent 2" w:semiHidden="0" w:uiPriority="71" w:unhideWhenUsed="0"/>
+    <w:lsdException w:name="Colorful List Accent 2" w:semiHidden="0" w:uiPriority="72" w:unhideWhenUsed="0"/>
+    <w:lsdException w:name="Colorful Grid Accent 2" w:semiHidden="0" w:uiPriority="73" w:unhideWhenUsed="0"/>
+    <w:lsdException w:name="Light Shading Accent 3" w:semiHidden="0" w:uiPriority="60" w:unhideWhenUsed="0"/>
+    <w:lsdException w:name="Light List Accent 3" w:semiHidden="0" w:uiPriority="61" w:unhideWhenUsed="0"/>
+    <w:lsdException w:name="Light Grid Accent 3" w:semiHidden="0" w:uiPriority="62" w:unhideWhenUsed="0"/>
+    <w:lsdException w:name="Medium Shading 1 Accent 3" w:semiHidden="0" w:uiPriority="63" w:unhideWhenUsed="0"/>
+    <w:lsdException w:name="Medium Shading 2 Accent 3" w:semiHidden="0" w:uiPriority="64" w:unhideWhenUsed="0"/>
+    <w:lsdException w:name="Medium List 1 Accent 3" w:semiHidden="0" w:uiPriority="65" w:unhideWhenUsed="0"/>
+    <w:lsdException w:name="Medium List 2 Accent 3" w:semiHidden="0" w:uiPriority="66" w:unhideWhenUsed="0"/>
+    <w:lsdException w:name="Medium Grid 1 Accent 3" w:semiHidden="0" w:uiPriority="67" w:unhideWhenUsed="0"/>
+    <w:lsdException w:name="Medium Grid 2 Accent 3" w:semiHidden="0" w:uiPriority="68" w:unhideWhenUsed="0"/>
+    <w:lsdException w:name="Medium Grid 3 Accent 3" w:semiHidden="0" w:uiPriority="69" w:unhideWhenUsed="0"/>
+    <w:lsdException w:name="Dark List Accent 3" w:semiHidden="0" w:uiPriority="70" w:unhideWhenUsed="0"/>
+    <w:lsdException w:name="Colorful Shading Accent 3" w:semiHidden="0" w:uiPriority="71" w:unhideWhenUsed="0"/>
+    <w:lsdException w:name="Colorful List Accent 3" w:semiHidden="0" w:uiPriority="72" w:unhideWhenUsed="0"/>
+    <w:lsdException w:name="Colorful Grid Accent 3" w:semiHidden="0" w:uiPriority="73" w:unhideWhenUsed="0"/>
+    <w:lsdException w:name="Light Shading Accent 4" w:semiHidden="0" w:uiPriority="60" w:unhideWhenUsed="0"/>
+    <w:lsdException w:name="Light List Accent 4" w:semiHidden="0" w:uiPriority="61" w:unhideWhenUsed="0"/>
+    <w:lsdException w:name="Light Grid Accent 4" w:semiHidden="0" w:uiPriority="62" w:unhideWhenUsed="0"/>
+    <w:lsdException w:name="Medium Shading 1 Accent 4" w:semiHidden="0" w:uiPriority="63" w:unhideWhenUsed="0"/>
+    <w:lsdException w:name="Medium Shading 2 Accent 4" w:semiHidden="0" w:uiPriority="64" w:unhideWhenUsed="0"/>
+    <w:lsdException w:name="Medium List 1 Accent 4" w:semiHidden="0" w:uiPriority="65" w:unhideWhenUsed="0"/>
+    <w:lsdException w:name="Medium List 2 Accent 4" w:semiHidden="0" w:uiPriority="66" w:unhideWhenUsed="0"/>
+    <w:lsdException w:name="Medium Grid 1 Accent 4" w:semiHidden="0" w:uiPriority="67" w:unhideWhenUsed="0"/>
+    <w:lsdException w:name="Medium Grid 2 Accent 4" w:semiHidden="0" w:uiPriority="68" w:unhideWhenUsed="0"/>
+    <w:lsdException w:name="Medium Grid 3 Accent 4" w:semiHidden="0" w:uiPriority="69" w:unhideWhenUsed="0"/>
+    <w:lsdException w:name="Dark List Accent 4" w:semiHidden="0" w:uiPriority="70" w:unhideWhenUsed="0"/>
+    <w:lsdException w:name="Colorful Shading Accent 4" w:semiHidden="0" w:uiPriority="71" w:unhideWhenUsed="0"/>
+    <w:lsdException w:name="Colorful List Accent 4" w:semiHidden="0" w:uiPriority="72" w:unhideWhenUsed="0"/>
+    <w:lsdException w:name="Colorful Grid Accent 4" w:semiHidden="0" w:uiPriority="73" w:unhideWhenUsed="0"/>
+    <w:lsdException w:name="Light Shading Accent 5" w:semiHidden="0" w:uiPriority="60" w:unhideWhenUsed="0"/>
+    <w:lsdException w:name="Light List Accent 5" w:semiHidden="0" w:uiPriority="61" w:unhideWhenUsed="0"/>
+    <w:lsdException w:name="Light Grid Accent 5" w:semiHidden="0" w:uiPriority="62" w:unhideWhenUsed="0"/>
+    <w:lsdException w:name="Medium Shading 1 Accent 5" w:semiHidden="0" w:uiPriority="63" w:unhideWhenUsed="0"/>
+    <w:lsdException w:name="Medium Shading 2 Accent 5" w:semiHidden="0" w:uiPriority="64" w:unhideWhenUsed="0"/>
+    <w:lsdException w:name="Medium List 1 Accent 5" w:semiHidden="0" w:uiPriority="65" w:unhideWhenUsed="0"/>
+    <w:lsdException w:name="Medium List 2 Accent 5" w:semiHidden="0" w:uiPriority="66" w:unhideWhenUsed="0"/>
+    <w:lsdException w:name="Medium Grid 1 Accent 5" w:semiHidden="0" w:uiPriority="67" w:unhideWhenUsed="0"/>
+    <w:lsdException w:name="Medium Grid 2 Accent 5" w:semiHidden="0" w:uiPriority="68" w:unhideWhenUsed="0"/>
+    <w:lsdException w:name="Medium Grid 3 Accent 5" w:semiHidden="0" w:uiPriority="69" w:unhideWhenUsed="0"/>
+    <w:lsdException w:name="Dark List Accent 5" w:semiHidden="0" w:uiPriority="70" w:unhideWhenUsed="0"/>
+    <w:lsdException w:name="Colorful Shading Accent 5" w:semiHidden="0" w:uiPriority="71" w:unhideWhenUsed="0"/>
+    <w:lsdException w:name="Colorful List Accent 5" w:semiHidden="0" w:uiPriority="72" w:unhideWhenUsed="0"/>
+    <w:lsdException w:name="Colorful Grid Accent 5" w:semiHidden="0" w:uiPriority="73" w:unhideWhenUsed="0"/>
+    <w:lsdException w:name="Light Shading Accent 6" w:semiHidden="0" w:uiPriority="60" w:unhideWhenUsed="0"/>
+    <w:lsdException w:name="Light List Accent 6" w:semiHidden="0" w:uiPriority="61" w:unhideWhenUsed="0"/>
+    <w:lsdException w:name="Light Grid Accent 6" w:semiHidden="0" w:uiPriority="62" w:unhideWhenUsed="0"/>
+    <w:lsdException w:name="Medium Shading 1 Accent 6" w:semiHidden="0" w:uiPriority="63" w:unhideWhenUsed="0"/>
+    <w:lsdException w:name="Medium Shading 2 Accent 6" w:semiHidden="0" w:uiPriority="64" w:unhideWhenUsed="0"/>
+    <w:lsdException w:name="Medium List 1 Accent 6" w:semiHidden="0" w:uiPriority="65" w:unhideWhenUsed="0"/>
+    <w:lsdException w:name="Medium List 2 Accent 6" w:semiHidden="0" w:uiPriority="66" w:unhideWhenUsed="0"/>
+    <w:lsdException w:name="Medium Grid 1 Accent 6" w:semiHidden="0" w:uiPriority="67" w:unhideWhenUsed="0"/>
+    <w:lsdException w:name="Medium Grid 2 Accent 6" w:semiHidden="0" w:uiPriority="68" w:unhideWhenUsed="0"/>
+    <w:lsdException w:name="Medium Grid 3 Accent 6" w:semiHidden="0" w:uiPriority="69" w:unhideWhenUsed="0"/>
+    <w:lsdException w:name="Dark List Accent 6" w:semiHidden="0" w:uiPriority="70" w:unhideWhenUsed="0"/>
+    <w:lsdException w:name="Colorful Shading Accent 6" w:semiHidden="0" w:uiPriority="71" w:unhideWhenUsed="0"/>
+    <w:lsdException w:name="Colorful List Accent 6" w:semiHidden="0" w:uiPriority="72" w:unhideWhenUsed="0"/>
+    <w:lsdException w:name="Colorful Grid Accent 6" w:semiHidden="0" w:uiPriority="73" w:unhideWhenUsed="0"/>
+    <w:lsdException w:name="Subtle Emphasis" w:semiHidden="0" w:uiPriority="19" w:unhideWhenUsed="0" w:qFormat="1"/>
+    <w:lsdException w:name="Intense Emphasis" w:semiHidden="0" w:uiPriority="21" w:unhideWhenUsed="0" w:qFormat="1"/>
+    <w:lsdException w:name="Subtle Reference" w:semiHidden="0" w:uiPriority="31" w:unhideWhenUsed="0" w:qFormat="1"/>
+    <w:lsdException w:name="Intense Reference" w:semiHidden="0" w:uiPriority="32" w:unhideWhenUsed="0" w:qFormat="1"/>
+    <w:lsdException w:name="Book Title" w:semiHidden="0" w:uiPriority="33" w:unhideWhenUsed="0" w:qFormat="1"/>
+    <w:lsdException w:name="Bibliography" w:uiPriority="37"/>
+    <w:lsdException w:name="TOC Heading" w:uiPriority="39" w:qFormat="1"/>
+  </w:latentStyles>
+  <w:style w:type="paragraph" w:default="1" w:styleId="Normal">
+    <w:name w:val="Normal"/>
+    <w:qFormat/>
+    <w:rsid w:val="00DF630C"/>
+    <w:pPr>
+      <w:spacing w:before="120" w:after="360" w:line="276" w:lineRule="auto"/>
+    </w:pPr>
+    <w:rPr>
+      <w:rFonts w:ascii="Open Sans" w:eastAsia="Times New Roman" w:hAnsi="Open Sans" w:cs="Open Sans"/>
+      <w:color w:val="333333"/>
+      <w:lang w:val="en-US" w:eastAsia="nb-NO"/>
+    </w:rPr>
+  </w:style>
+  <w:style w:type="paragraph" w:styleId="Heading1">
+    <w:name w:val="heading 1"/>
+    <w:basedOn w:val="Normal"/>
+    <w:next w:val="Normal"/>
+    <w:link w:val="Heading1Char"/>
+    <w:uiPriority w:val="9"/>
+    <w:qFormat/>
+    <w:rsid w:val="00DF630C"/>
+    <w:pPr>
+      <w:pBdr>
+        <w:bottom w:val="single" w:sz="4" w:space="5" w:color="D0CECE" w:themeColor="background2" w:themeShade="E6"/>
+      </w:pBdr>
+      <w:spacing w:after="480"/>
+      <w:outlineLvl w:val="0"/>
+    </w:pPr>
+    <w:rPr>
+      <w:rFonts w:ascii="Ubuntu" w:hAnsi="Ubuntu"/>
+      <w:b/>
+      <w:color w:val="404040" w:themeColor="text1" w:themeTint="BF"/>
+      <w:sz w:val="48"/>
+      <w:szCs w:val="48"/>
+    </w:rPr>
+  </w:style>
+  <w:style w:type="paragraph" w:styleId="Heading2">
+    <w:name w:val="heading 2"/>
+    <w:basedOn w:val="Normal"/>
+    <w:next w:val="Normal"/>
+    <w:link w:val="Heading2Char"/>
+    <w:uiPriority w:val="9"/>
+    <w:unhideWhenUsed/>
+    <w:qFormat/>
+    <w:rsid w:val="00DF630C"/>
+    <w:pPr>
+      <w:spacing w:before="240" w:after="0" w:line="240" w:lineRule="auto"/>
+      <w:outlineLvl w:val="1"/>
+    </w:pPr>
+    <w:rPr>
+      <w:rFonts w:ascii="Ubuntu" w:hAnsi="Ubuntu"/>
+      <w:b/>
+      <w:color w:val="595959" w:themeColor="text1" w:themeTint="A6"/>
+      <w:sz w:val="32"/>
+      <w:szCs w:val="32"/>
+    </w:rPr>
+  </w:style>
+  <w:style w:type="paragraph" w:styleId="Heading3">
+    <w:name w:val="heading 3"/>
+    <w:basedOn w:val="Normal"/>
+    <w:next w:val="Normal"/>
+    <w:link w:val="Heading3Char"/>
+    <w:uiPriority w:val="9"/>
+    <w:unhideWhenUsed/>
+    <w:qFormat/>
+    <w:rsid w:val="00A73D7B"/>
+    <w:pPr>
+      <w:spacing w:after="0" w:line="240" w:lineRule="auto"/>
+      <w:outlineLvl w:val="2"/>
+    </w:pPr>
+    <w:rPr>
+      <w:rFonts w:ascii="Ubuntu" w:hAnsi="Ubuntu"/>
+      <w:b/>
+      <w:color w:val="595959" w:themeColor="text1" w:themeTint="A6"/>
+      <w:sz w:val="26"/>
+      <w:szCs w:val="26"/>
+    </w:rPr>
+  </w:style>
+  <w:style w:type="character" w:default="1" w:styleId="DefaultParagraphFont">
+    <w:name w:val="Default Paragraph Font"/>
+    <w:uiPriority w:val="1"/>
+    <w:semiHidden/>
+    <w:unhideWhenUsed/>
+  </w:style>
+  <w:style w:type="table" w:default="1" w:styleId="TableNormal">
+    <w:name w:val="Normal Table"/>
+    <w:uiPriority w:val="99"/>
+    <w:semiHidden/>
+    <w:unhideWhenUsed/>
+    <w:tblPr>
+      <w:tblInd w:w="0" w:type="dxa"/>
+      <w:tblCellMar>
+        <w:top w:w="0" w:type="dxa"/>
+        <w:left w:w="108" w:type="dxa"/>
+        <w:bottom w:w="0" w:type="dxa"/>
+        <w:right w:w="108" w:type="dxa"/>
+      </w:tblCellMar>
+    </w:tblPr>
+  </w:style>
+  <w:style w:type="numbering" w:default="1" w:styleId="NoList">
+    <w:name w:val="No List"/>
+    <w:uiPriority w:val="99"/>
+    <w:semiHidden/>
+    <w:unhideWhenUsed/>
+  </w:style>
+  <w:style w:type="character" w:customStyle="1" w:styleId="Heading1Char">
+    <w:name w:val="Heading 1 Char"/>
+    <w:basedOn w:val="DefaultParagraphFont"/>
+    <w:link w:val="Heading1"/>
+    <w:uiPriority w:val="9"/>
+    <w:rsid w:val="00DF630C"/>
+    <w:rPr>
+      <w:rFonts w:ascii="Ubuntu" w:eastAsia="Times New Roman" w:hAnsi="Ubuntu" w:cs="Open Sans"/>
+      <w:b/>
+      <w:color w:val="404040" w:themeColor="text1" w:themeTint="BF"/>
+      <w:sz w:val="48"/>
+      <w:szCs w:val="48"/>
+      <w:lang w:val="en-US" w:eastAsia="nb-NO"/>
+    </w:rPr>
+  </w:style>
+  <w:style w:type="paragraph" w:styleId="TOCHeading">
+    <w:name w:val="TOC Heading"/>
+    <w:basedOn w:val="Heading1"/>
+    <w:next w:val="Normal"/>
+    <w:uiPriority w:val="39"/>
+    <w:unhideWhenUsed/>
+    <w:qFormat/>
+    <w:rsid w:val="00022E06"/>
+    <w:pPr>
+      <w:outlineLvl w:val="9"/>
+    </w:pPr>
+  </w:style>
+  <w:style w:type="paragraph" w:styleId="TOC2">
+    <w:name w:val="toc 2"/>
+    <w:basedOn w:val="Normal"/>
+    <w:next w:val="Normal"/>
+    <w:autoRedefine/>
+    <w:uiPriority w:val="39"/>
+    <w:unhideWhenUsed/>
+    <w:rsid w:val="00022E06"/>
+    <w:pPr>
+      <w:spacing w:after="100"/>
+      <w:ind w:left="220"/>
+    </w:pPr>
+    <w:rPr>
+      <w:rFonts w:eastAsiaTheme="minorEastAsia" w:cs="Times New Roman"/>
+    </w:rPr>
+  </w:style>
+  <w:style w:type="paragraph" w:styleId="TOC1">
+    <w:name w:val="toc 1"/>
+    <w:basedOn w:val="Normal"/>
+    <w:next w:val="Normal"/>
+    <w:autoRedefine/>
+    <w:uiPriority w:val="39"/>
+    <w:unhideWhenUsed/>
+    <w:rsid w:val="00022E06"/>
+    <w:pPr>
+      <w:spacing w:after="100"/>
+    </w:pPr>
+    <w:rPr>
+      <w:rFonts w:eastAsiaTheme="minorEastAsia" w:cs="Times New Roman"/>
+    </w:rPr>
+  </w:style>
+  <w:style w:type="paragraph" w:styleId="TOC3">
+    <w:name w:val="toc 3"/>
+    <w:basedOn w:val="Normal"/>
+    <w:next w:val="Normal"/>
+    <w:autoRedefine/>
+    <w:uiPriority w:val="39"/>
+    <w:unhideWhenUsed/>
+    <w:rsid w:val="00022E06"/>
+    <w:pPr>
+      <w:spacing w:after="100"/>
+      <w:ind w:left="440"/>
+    </w:pPr>
+    <w:rPr>
+      <w:rFonts w:eastAsiaTheme="minorEastAsia" w:cs="Times New Roman"/>
+    </w:rPr>
+  </w:style>
+  <w:style w:type="paragraph" w:styleId="NormalWeb">
+    <w:name w:val="Normal (Web)"/>
+    <w:basedOn w:val="Normal"/>
+    <w:uiPriority w:val="99"/>
+    <w:semiHidden/>
+    <w:unhideWhenUsed/>
+    <w:rsid w:val="00E86C15"/>
+    <w:pPr>
+      <w:spacing w:before="100" w:beforeAutospacing="1" w:after="100" w:afterAutospacing="1" w:line="240" w:lineRule="auto"/>
+    </w:pPr>
+    <w:rPr>
+      <w:rFonts w:ascii="Times New Roman" w:hAnsi="Times New Roman" w:cs="Times New Roman"/>
+      <w:sz w:val="24"/>
+      <w:szCs w:val="24"/>
+    </w:rPr>
+  </w:style>
+  <w:style w:type="character" w:styleId="Hyperlink">
+    <w:name w:val="Hyperlink"/>
+    <w:basedOn w:val="DefaultParagraphFont"/>
+    <w:uiPriority w:val="99"/>
+    <w:unhideWhenUsed/>
+    <w:rsid w:val="00E86C15"/>
+    <w:rPr>
+      <w:color w:val="0563C1" w:themeColor="hyperlink"/>
+      <w:u w:val="single"/>
+    </w:rPr>
+  </w:style>
+  <w:style w:type="paragraph" w:styleId="ListParagraph">
+    <w:name w:val="List Paragraph"/>
+    <w:basedOn w:val="Normal"/>
+    <w:uiPriority w:val="34"/>
+    <w:qFormat/>
+    <w:rsid w:val="00E86C15"/>
+    <w:pPr>
+      <w:ind w:left="720"/>
+      <w:contextualSpacing/>
+    </w:pPr>
+  </w:style>
+  <w:style w:type="character" w:customStyle="1" w:styleId="Heading2Char">
+    <w:name w:val="Heading 2 Char"/>
+    <w:basedOn w:val="DefaultParagraphFont"/>
+    <w:link w:val="Heading2"/>
+    <w:uiPriority w:val="9"/>
+    <w:rsid w:val="00DF630C"/>
+    <w:rPr>
+      <w:rFonts w:ascii="Ubuntu" w:eastAsia="Times New Roman" w:hAnsi="Ubuntu" w:cs="Open Sans"/>
+      <w:b/>
+      <w:color w:val="595959" w:themeColor="text1" w:themeTint="A6"/>
+      <w:sz w:val="32"/>
+      <w:szCs w:val="32"/>
+      <w:lang w:val="en-US" w:eastAsia="nb-NO"/>
+    </w:rPr>
+  </w:style>
+  <w:style w:type="table" w:styleId="TableGrid">
+    <w:name w:val="Table Grid"/>
+    <w:basedOn w:val="TableNormal"/>
+    <w:uiPriority w:val="39"/>
+    <w:rsid w:val="00AB3896"/>
+    <w:pPr>
+      <w:spacing w:after="0" w:line="240" w:lineRule="auto"/>
+    </w:pPr>
+    <w:tblPr>
+      <w:tblInd w:w="0" w:type="dxa"/>
+      <w:tblBorders>
+        <w:top w:val="single" w:sz="4" w:space="0" w:color="auto"/>
+        <w:left w:val="single" w:sz="4" w:space="0" w:color="auto"/>
+        <w:bottom w:val="single" w:sz="4" w:space="0" w:color="auto"/>
+        <w:right w:val="single" w:sz="4" w:space="0" w:color="auto"/>
+        <w:insideH w:val="single" w:sz="4" w:space="0" w:color="auto"/>
+        <w:insideV w:val="single" w:sz="4" w:space="0" w:color="auto"/>
+      </w:tblBorders>
+      <w:tblCellMar>
+        <w:top w:w="0" w:type="dxa"/>
+        <w:left w:w="108" w:type="dxa"/>
+        <w:bottom w:w="0" w:type="dxa"/>
+        <w:right w:w="108" w:type="dxa"/>
+      </w:tblCellMar>
+    </w:tblPr>
+  </w:style>
+  <w:style w:type="paragraph" w:customStyle="1" w:styleId="TableStyle">
+    <w:name w:val="TableStyle"/>
+    <w:basedOn w:val="Normal"/>
+    <w:link w:val="TableStyleChar"/>
+    <w:qFormat/>
+    <w:rsid w:val="00AB3896"/>
+    <w:pPr>
+      <w:spacing w:before="240" w:after="240" w:line="240" w:lineRule="auto"/>
+      <w:jc w:val="center"/>
+    </w:pPr>
+  </w:style>
+  <w:style w:type="character" w:customStyle="1" w:styleId="Heading3Char">
+    <w:name w:val="Heading 3 Char"/>
+    <w:basedOn w:val="DefaultParagraphFont"/>
+    <w:link w:val="Heading3"/>
+    <w:uiPriority w:val="9"/>
+    <w:rsid w:val="00A73D7B"/>
+    <w:rPr>
+      <w:rFonts w:ascii="Ubuntu" w:eastAsia="Times New Roman" w:hAnsi="Ubuntu" w:cs="Open Sans"/>
+      <w:b/>
+      <w:color w:val="595959" w:themeColor="text1" w:themeTint="A6"/>
+      <w:sz w:val="26"/>
+      <w:szCs w:val="26"/>
+      <w:lang w:val="en-US" w:eastAsia="nb-NO"/>
+    </w:rPr>
+  </w:style>
+  <w:style w:type="character" w:customStyle="1" w:styleId="TableStyleChar">
+    <w:name w:val="TableStyle Char"/>
+    <w:basedOn w:val="DefaultParagraphFont"/>
+    <w:link w:val="TableStyle"/>
+    <w:rsid w:val="00AB3896"/>
+    <w:rPr>
+      <w:rFonts w:ascii="Open Sans" w:eastAsia="Times New Roman" w:hAnsi="Open Sans" w:cs="Open Sans"/>
+      <w:color w:val="333333"/>
+      <w:lang w:val="en-US" w:eastAsia="nb-NO"/>
+    </w:rPr>
+  </w:style>
+  <w:style w:type="paragraph" w:styleId="NoSpacing">
+    <w:name w:val="No Spacing"/>
+    <w:link w:val="NoSpacingChar"/>
+    <w:uiPriority w:val="1"/>
+    <w:qFormat/>
+    <w:rsid w:val="008D193B"/>
+    <w:pPr>
+      <w:spacing w:after="0" w:line="240" w:lineRule="auto"/>
+    </w:pPr>
+    <w:rPr>
+      <w:rFonts w:eastAsiaTheme="minorEastAsia"/>
+      <w:lang w:val="en-US"/>
+    </w:rPr>
+  </w:style>
+  <w:style w:type="character" w:customStyle="1" w:styleId="NoSpacingChar">
+    <w:name w:val="No Spacing Char"/>
+    <w:basedOn w:val="DefaultParagraphFont"/>
+    <w:link w:val="NoSpacing"/>
+    <w:uiPriority w:val="1"/>
+    <w:rsid w:val="008D193B"/>
+    <w:rPr>
+      <w:rFonts w:eastAsiaTheme="minorEastAsia"/>
+      <w:lang w:val="en-US"/>
+    </w:rPr>
+  </w:style>
+  <w:style w:type="paragraph" w:styleId="Header">
+    <w:name w:val="header"/>
+    <w:basedOn w:val="Normal"/>
+    <w:link w:val="HeaderChar"/>
+    <w:uiPriority w:val="99"/>
+    <w:unhideWhenUsed/>
+    <w:rsid w:val="00F939DB"/>
+    <w:pPr>
+      <w:tabs>
+        <w:tab w:val="center" w:pos="4536"/>
+        <w:tab w:val="right" w:pos="9072"/>
+      </w:tabs>
+      <w:spacing w:before="0" w:after="0" w:line="240" w:lineRule="auto"/>
+    </w:pPr>
+  </w:style>
+  <w:style w:type="character" w:customStyle="1" w:styleId="HeaderChar">
+    <w:name w:val="Header Char"/>
+    <w:basedOn w:val="DefaultParagraphFont"/>
+    <w:link w:val="Header"/>
+    <w:uiPriority w:val="99"/>
+    <w:rsid w:val="00F939DB"/>
+    <w:rPr>
+      <w:rFonts w:ascii="Open Sans" w:eastAsia="Times New Roman" w:hAnsi="Open Sans" w:cs="Open Sans"/>
+      <w:color w:val="333333"/>
+      <w:lang w:val="en-US" w:eastAsia="nb-NO"/>
+    </w:rPr>
+  </w:style>
+  <w:style w:type="paragraph" w:styleId="Footer">
+    <w:name w:val="footer"/>
+    <w:basedOn w:val="Normal"/>
+    <w:link w:val="FooterChar"/>
+    <w:uiPriority w:val="99"/>
+    <w:unhideWhenUsed/>
+    <w:rsid w:val="00F939DB"/>
+    <w:pPr>
+      <w:tabs>
+        <w:tab w:val="center" w:pos="4536"/>
+        <w:tab w:val="right" w:pos="9072"/>
+      </w:tabs>
+      <w:spacing w:before="0" w:after="0" w:line="240" w:lineRule="auto"/>
+    </w:pPr>
+  </w:style>
+  <w:style w:type="character" w:customStyle="1" w:styleId="FooterChar">
+    <w:name w:val="Footer Char"/>
+    <w:basedOn w:val="DefaultParagraphFont"/>
+    <w:link w:val="Footer"/>
+    <w:uiPriority w:val="99"/>
+    <w:rsid w:val="00F939DB"/>
+    <w:rPr>
+      <w:rFonts w:ascii="Open Sans" w:eastAsia="Times New Roman" w:hAnsi="Open Sans" w:cs="Open Sans"/>
+      <w:color w:val="333333"/>
+      <w:lang w:val="en-US" w:eastAsia="nb-NO"/>
+    </w:rPr>
+  </w:style>
+  <w:style w:type="paragraph" w:styleId="BalloonText">
+    <w:name w:val="Balloon Text"/>
+    <w:basedOn w:val="Normal"/>
+    <w:link w:val="BalloonTextChar"/>
+    <w:uiPriority w:val="99"/>
+    <w:semiHidden/>
+    <w:unhideWhenUsed/>
+    <w:rsid w:val="008B3834"/>
+    <w:pPr>
+      <w:spacing w:before="0" w:after="0" w:line="240" w:lineRule="auto"/>
+    </w:pPr>
+    <w:rPr>
+      <w:rFonts w:ascii="Tahoma" w:hAnsi="Tahoma" w:cs="Tahoma"/>
+      <w:sz w:val="16"/>
+      <w:szCs w:val="16"/>
+    </w:rPr>
+  </w:style>
+  <w:style w:type="character" w:customStyle="1" w:styleId="BalloonTextChar">
+    <w:name w:val="Balloon Text Char"/>
+    <w:basedOn w:val="DefaultParagraphFont"/>
+    <w:link w:val="BalloonText"/>
+    <w:uiPriority w:val="99"/>
+    <w:semiHidden/>
+    <w:rsid w:val="008B3834"/>
+    <w:rPr>
+      <w:rFonts w:ascii="Tahoma" w:eastAsia="Times New Roman" w:hAnsi="Tahoma" w:cs="Tahoma"/>
+      <w:color w:val="333333"/>
+      <w:sz w:val="16"/>
+      <w:szCs w:val="16"/>
+      <w:lang w:val="en-US" w:eastAsia="nb-NO"/>
+    </w:rPr>
+  </w:style>
 </w:styles>
 </file>
 
@@ -7446,7 +7416,7 @@
     </a:clrScheme>
     <a:fontScheme name="Office">
       <a:majorFont>
-        <a:latin typeface="Calibri Light" panose="020F0302020204030204"/>
+        <a:latin typeface="Calibri Light"/>
         <a:ea typeface=""/>
         <a:cs typeface=""/>
         <a:font script="Jpan" typeface="ＭＳ ゴシック"/>
@@ -7481,7 +7451,7 @@
         <a:font script="Geor" typeface="Sylfaen"/>
       </a:majorFont>
       <a:minorFont>
-        <a:latin typeface="Calibri" panose="020F0502020204030204"/>
+        <a:latin typeface="Calibri"/>
         <a:ea typeface=""/>
         <a:cs typeface=""/>
         <a:font script="Jpan" typeface="ＭＳ 明朝"/>
@@ -7658,7 +7628,7 @@
   <a:extraClrSchemeLst/>
   <a:extLst>
     <a:ext uri="{05A4C25C-085E-4340-85A3-A5531E510DB2}">
-      <thm15:themeFamily xmlns:thm15="http://schemas.microsoft.com/office/thememl/2012/main" name="Office Theme" id="{62F939B6-93AF-4DB8-9C6B-D6C7DFDC589F}" vid="{4A3C46E8-61CC-4603-A589-7422A47A8E4A}"/>
+      <thm15:themeFamily xmlns:thm15="http://schemas.microsoft.com/office/thememl/2012/main" xmlns="" name="Office Theme" id="{62F939B6-93AF-4DB8-9C6B-D6C7DFDC589F}" vid="{4A3C46E8-61CC-4603-A589-7422A47A8E4A}"/>
     </a:ext>
   </a:extLst>
 </a:theme>
@@ -7669,7 +7639,7 @@
 </file>
 
 <file path=customXml/itemProps1.xml><?xml version="1.0" encoding="utf-8"?>
-<ds:datastoreItem xmlns:ds="http://schemas.openxmlformats.org/officeDocument/2006/customXml" ds:itemID="{603932AD-D688-47E0-A35E-6C4B92C63A98}">
+<ds:datastoreItem xmlns:ds="http://schemas.openxmlformats.org/officeDocument/2006/customXml" ds:itemID="{03D1BB71-C0BD-46A2-8E5B-FC661007D524}">
   <ds:schemaRefs>
     <ds:schemaRef ds:uri="http://schemas.openxmlformats.org/officeDocument/2006/bibliography"/>
   </ds:schemaRefs>

</xml_diff>